<commit_message>
Ejercicios 3 y 4
</commit_message>
<xml_diff>
--- a/tp2/Informe-de-Practica-2.docx
+++ b/tp2/Informe-de-Practica-2.docx
@@ -34,7 +34,6 @@
             <w:rPr>
               <w:noProof/>
               <w:color w:val="5B9BD5" w:themeColor="accent1"/>
-              <w:lang w:val="es-AR" w:eastAsia="es-AR"/>
             </w:rPr>
             <w:drawing>
               <wp:inline distT="0" distB="0" distL="0" distR="0" wp14:anchorId="11DDCF16" wp14:editId="055E376B">
@@ -197,7 +196,6 @@
             <w:rPr>
               <w:noProof/>
               <w:color w:val="5B9BD5" w:themeColor="accent1"/>
-              <w:lang w:val="es-AR" w:eastAsia="es-AR"/>
             </w:rPr>
             <mc:AlternateContent>
               <mc:Choice Requires="wps">
@@ -258,52 +256,6 @@
                           </wps:style>
                           <wps:txbx>
                             <w:txbxContent>
-                              <w:sdt>
-                                <w:sdtPr>
-                                  <w:rPr>
-                                    <w:caps/>
-                                    <w:color w:val="5B9BD5" w:themeColor="accent1"/>
-                                    <w:sz w:val="28"/>
-                                    <w:szCs w:val="28"/>
-                                  </w:rPr>
-                                  <w:alias w:val="Fecha"/>
-                                  <w:tag w:val=""/>
-                                  <w:id w:val="-551385205"/>
-                                  <w:showingPlcHdr/>
-                                  <w:dataBinding w:prefixMappings="xmlns:ns0='http://schemas.microsoft.com/office/2006/coverPageProps' " w:xpath="/ns0:CoverPageProperties[1]/ns0:PublishDate[1]" w:storeItemID="{55AF091B-3C7A-41E3-B477-F2FDAA23CFDA}"/>
-                                  <w:date>
-                                    <w:dateFormat w:val="d 'de' MMMM 'de' yyyy"/>
-                                    <w:lid w:val="es-ES"/>
-                                    <w:storeMappedDataAs w:val="dateTime"/>
-                                    <w:calendar w:val="gregorian"/>
-                                  </w:date>
-                                </w:sdtPr>
-                                <w:sdtEndPr/>
-                                <w:sdtContent>
-                                  <w:p>
-                                    <w:pPr>
-                                      <w:pStyle w:val="Sinespaciado"/>
-                                      <w:spacing w:after="40"/>
-                                      <w:jc w:val="center"/>
-                                      <w:rPr>
-                                        <w:caps/>
-                                        <w:color w:val="5B9BD5" w:themeColor="accent1"/>
-                                        <w:sz w:val="28"/>
-                                        <w:szCs w:val="28"/>
-                                      </w:rPr>
-                                    </w:pPr>
-                                    <w:r>
-                                      <w:rPr>
-                                        <w:caps/>
-                                        <w:color w:val="5B9BD5" w:themeColor="accent1"/>
-                                        <w:sz w:val="28"/>
-                                        <w:szCs w:val="28"/>
-                                      </w:rPr>
-                                      <w:t>[Fecha]</w:t>
-                                    </w:r>
-                                  </w:p>
-                                </w:sdtContent>
-                              </w:sdt>
                               <w:p>
                                 <w:pPr>
                                   <w:pStyle w:val="Sinespaciado"/>
@@ -395,52 +347,6 @@
                   <v:shape id="Cuadro de texto 142" o:spid="_x0000_s1026" type="#_x0000_t202" style="position:absolute;left:0;text-align:left;margin-left:0;margin-top:0;width:516pt;height:43.9pt;z-index:251659264;visibility:visible;mso-wrap-style:square;mso-width-percent:1000;mso-height-percent:0;mso-top-percent:850;mso-wrap-distance-left:9pt;mso-wrap-distance-top:0;mso-wrap-distance-right:9pt;mso-wrap-distance-bottom:0;mso-position-horizontal:center;mso-position-horizontal-relative:margin;mso-position-vertical-relative:page;mso-width-percent:1000;mso-height-percent:0;mso-top-percent:850;mso-width-relative:margin;mso-height-relative:margin;v-text-anchor:bottom" o:gfxdata="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" filled="f" stroked="f" strokeweight=".5pt">
                     <v:textbox style="mso-fit-shape-to-text:t" inset="0,0,0,0">
                       <w:txbxContent>
-                        <w:sdt>
-                          <w:sdtPr>
-                            <w:rPr>
-                              <w:caps/>
-                              <w:color w:val="5B9BD5" w:themeColor="accent1"/>
-                              <w:sz w:val="28"/>
-                              <w:szCs w:val="28"/>
-                            </w:rPr>
-                            <w:alias w:val="Fecha"/>
-                            <w:tag w:val=""/>
-                            <w:id w:val="-551385205"/>
-                            <w:showingPlcHdr/>
-                            <w:dataBinding w:prefixMappings="xmlns:ns0='http://schemas.microsoft.com/office/2006/coverPageProps' " w:xpath="/ns0:CoverPageProperties[1]/ns0:PublishDate[1]" w:storeItemID="{55AF091B-3C7A-41E3-B477-F2FDAA23CFDA}"/>
-                            <w:date>
-                              <w:dateFormat w:val="d 'de' MMMM 'de' yyyy"/>
-                              <w:lid w:val="es-ES"/>
-                              <w:storeMappedDataAs w:val="dateTime"/>
-                              <w:calendar w:val="gregorian"/>
-                            </w:date>
-                          </w:sdtPr>
-                          <w:sdtEndPr/>
-                          <w:sdtContent>
-                            <w:p>
-                              <w:pPr>
-                                <w:pStyle w:val="Sinespaciado"/>
-                                <w:spacing w:after="40"/>
-                                <w:jc w:val="center"/>
-                                <w:rPr>
-                                  <w:caps/>
-                                  <w:color w:val="5B9BD5" w:themeColor="accent1"/>
-                                  <w:sz w:val="28"/>
-                                  <w:szCs w:val="28"/>
-                                </w:rPr>
-                              </w:pPr>
-                              <w:r>
-                                <w:rPr>
-                                  <w:caps/>
-                                  <w:color w:val="5B9BD5" w:themeColor="accent1"/>
-                                  <w:sz w:val="28"/>
-                                  <w:szCs w:val="28"/>
-                                </w:rPr>
-                                <w:t>[Fecha]</w:t>
-                              </w:r>
-                            </w:p>
-                          </w:sdtContent>
-                        </w:sdt>
                         <w:p>
                           <w:pPr>
                             <w:pStyle w:val="Sinespaciado"/>
@@ -515,7 +421,6 @@
             <w:rPr>
               <w:noProof/>
               <w:color w:val="5B9BD5" w:themeColor="accent1"/>
-              <w:lang w:val="es-AR" w:eastAsia="es-AR"/>
             </w:rPr>
             <w:drawing>
               <wp:inline distT="0" distB="0" distL="0" distR="0" wp14:anchorId="1B06A554" wp14:editId="69015105">
@@ -743,7 +648,21 @@
             <w:rPr>
               <w:lang w:eastAsia="es-ES"/>
             </w:rPr>
-            <w:t>Opcional: Gestionar y mantener un registro de actividades y operaciones (Logs) en</w:t>
+            <w:t>Opcional: Gestionar y mantener un registro de actividades y operaciones (</w:t>
+          </w:r>
+          <w:proofErr w:type="spellStart"/>
+          <w:r>
+            <w:rPr>
+              <w:lang w:eastAsia="es-ES"/>
+            </w:rPr>
+            <w:t>Logs</w:t>
+          </w:r>
+          <w:proofErr w:type="spellEnd"/>
+          <w:r>
+            <w:rPr>
+              <w:lang w:eastAsia="es-ES"/>
+            </w:rPr>
+            <w:t>) en</w:t>
           </w:r>
           <w:r>
             <w:rPr>
@@ -802,19 +721,7 @@
             <w:rPr>
               <w:lang w:eastAsia="es-ES"/>
             </w:rPr>
-            <w:t>1) Desarrolle una red P2P de carga, búsqueda y descarga de archivos sig</w:t>
-          </w:r>
-          <w:r>
-            <w:rPr>
-              <w:lang w:eastAsia="es-ES"/>
-            </w:rPr>
-            <w:t xml:space="preserve">uiendo las </w:t>
-          </w:r>
-          <w:r>
-            <w:rPr>
-              <w:lang w:eastAsia="es-ES"/>
-            </w:rPr>
-            <w:t>siguientes pautas:</w:t>
+            <w:t>1) Desarrolle una red P2P de carga, búsqueda y descarga de archivos siguiendo las siguientes pautas:</w:t>
           </w:r>
         </w:p>
         <w:p>
@@ -827,55 +734,21 @@
             <w:rPr>
               <w:lang w:eastAsia="es-ES"/>
             </w:rPr>
-            <w:t>- Existen dos tipos de nodos, Maestros y Extremo</w:t>
+            <w:t xml:space="preserve">- Existen dos tipos de nodos, Maestros y Extremos. Los primeros, son servidores centralizados replicados (al menos 2 nodos) que disponen del listado actualizado de los nodos extremos y se encargan de gestionar la E/S de los </w:t>
           </w:r>
+          <w:proofErr w:type="spellStart"/>
           <w:r>
             <w:rPr>
               <w:lang w:eastAsia="es-ES"/>
             </w:rPr>
-            <w:t xml:space="preserve">s. Los primeros, son servidores </w:t>
+            <w:t>peers</w:t>
           </w:r>
+          <w:proofErr w:type="spellEnd"/>
           <w:r>
             <w:rPr>
               <w:lang w:eastAsia="es-ES"/>
             </w:rPr>
-            <w:t>centralizados replicados (al menos 2 nodos) que d</w:t>
-          </w:r>
-          <w:r>
-            <w:rPr>
-              <w:lang w:eastAsia="es-ES"/>
-            </w:rPr>
-            <w:t xml:space="preserve">isponen del listado actualizado </w:t>
-          </w:r>
-          <w:r>
-            <w:rPr>
-              <w:lang w:eastAsia="es-ES"/>
-            </w:rPr>
-            <w:t>de los nodos extremos y se encargan de gestionar la E/S de los pe</w:t>
-          </w:r>
-          <w:r>
-            <w:rPr>
-              <w:lang w:eastAsia="es-ES"/>
-            </w:rPr>
-            <w:t xml:space="preserve">ers. Los </w:t>
-          </w:r>
-          <w:r>
-            <w:rPr>
-              <w:lang w:eastAsia="es-ES"/>
-            </w:rPr>
-            <w:t>segundos cumplen dos funciones en el si</w:t>
-          </w:r>
-          <w:r>
-            <w:rPr>
-              <w:lang w:eastAsia="es-ES"/>
-            </w:rPr>
-            <w:t xml:space="preserve">stema: realizan consultas (como </w:t>
-          </w:r>
-          <w:r>
-            <w:rPr>
-              <w:lang w:eastAsia="es-ES"/>
-            </w:rPr>
-            <w:t>clientes) y atienden solicitudes (como servidores).</w:t>
+            <w:t>. Los segundos cumplen dos funciones en el sistema: realizan consultas (como clientes) y atienden solicitudes (como servidores).</w:t>
           </w:r>
         </w:p>
         <w:p>
@@ -902,67 +775,7 @@
             <w:rPr>
               <w:lang w:eastAsia="es-ES"/>
             </w:rPr>
-            <w:t>-- Cada extremo dispone de un parámetro definido en un archivo de inicialización</w:t>
-          </w:r>
-          <w:r>
-            <w:rPr>
-              <w:lang w:eastAsia="es-ES"/>
-            </w:rPr>
-            <w:t xml:space="preserve"> </w:t>
-          </w:r>
-          <w:r>
-            <w:rPr>
-              <w:lang w:eastAsia="es-ES"/>
-            </w:rPr>
-            <w:t xml:space="preserve">con las direcciones IP de los </w:t>
-          </w:r>
-          <w:r>
-            <w:rPr>
-              <w:lang w:eastAsia="es-ES"/>
-            </w:rPr>
-            <w:t xml:space="preserve">nodos Maestros. Al iniciarse se </w:t>
-          </w:r>
-          <w:r>
-            <w:rPr>
-              <w:lang w:eastAsia="es-ES"/>
-            </w:rPr>
-            <w:t>contacta con un maestro el cual f</w:t>
-          </w:r>
-          <w:r>
-            <w:rPr>
-              <w:lang w:eastAsia="es-ES"/>
-            </w:rPr>
-            <w:t xml:space="preserve">unciona como punto de acceso al </w:t>
-          </w:r>
-          <w:r>
-            <w:rPr>
-              <w:lang w:eastAsia="es-ES"/>
-            </w:rPr>
-            <w:t>sistema e informa cuáles son los archivos que dispone para</w:t>
-          </w:r>
-          <w:r>
-            <w:rPr>
-              <w:lang w:eastAsia="es-ES"/>
-            </w:rPr>
-            <w:t xml:space="preserve"> </w:t>
-          </w:r>
-          <w:r>
-            <w:rPr>
-              <w:lang w:eastAsia="es-ES"/>
-            </w:rPr>
-            <w:t>compartir. Luego, está atento a t</w:t>
-          </w:r>
-          <w:r>
-            <w:rPr>
-              <w:lang w:eastAsia="es-ES"/>
-            </w:rPr>
-            <w:t xml:space="preserve">rabajar en dos modos (cliente y </w:t>
-          </w:r>
-          <w:r>
-            <w:rPr>
-              <w:lang w:eastAsia="es-ES"/>
-            </w:rPr>
-            <w:t>servidor)</w:t>
+            <w:t>-- Cada extremo dispone de un parámetro definido en un archivo de inicialización con las direcciones IP de los nodos Maestros. Al iniciarse se contacta con un maestro el cual funciona como punto de acceso al sistema e informa cuáles son los archivos que dispone para compartir. Luego, está atento a trabajar en dos modos (cliente y servidor)</w:t>
           </w:r>
           <w:r>
             <w:rPr>
@@ -974,7 +787,21 @@
             <w:rPr>
               <w:lang w:eastAsia="es-ES"/>
             </w:rPr>
-            <w:t xml:space="preserve">nte un mensaje de tipo ack, que </w:t>
+            <w:t xml:space="preserve">nte un mensaje de tipo </w:t>
+          </w:r>
+          <w:proofErr w:type="spellStart"/>
+          <w:r>
+            <w:rPr>
+              <w:lang w:eastAsia="es-ES"/>
+            </w:rPr>
+            <w:t>ack</w:t>
+          </w:r>
+          <w:proofErr w:type="spellEnd"/>
+          <w:r>
+            <w:rPr>
+              <w:lang w:eastAsia="es-ES"/>
+            </w:rPr>
+            <w:t xml:space="preserve">, que </w:t>
           </w:r>
           <w:r>
             <w:rPr>
@@ -1020,7 +847,14 @@
         <w:rPr>
           <w:lang w:val="es-AR" w:eastAsia="es-ES"/>
         </w:rPr>
-        <w:t>contactará con el par correspondiente para descargar el/los</w:t>
+        <w:t>contactará con el par correspondiente para descargar el/</w:t>
+      </w:r>
+      <w:proofErr w:type="gramStart"/>
+      <w:r>
+        <w:rPr>
+          <w:lang w:val="es-AR" w:eastAsia="es-ES"/>
+        </w:rPr>
+        <w:t>los</w:t>
       </w:r>
       <w:r>
         <w:rPr>
@@ -1032,7 +866,14 @@
         <w:rPr>
           <w:lang w:val="es-AR" w:eastAsia="es-ES"/>
         </w:rPr>
-        <w:t>archivo/s.</w:t>
+        <w:t>archivo</w:t>
+      </w:r>
+      <w:proofErr w:type="gramEnd"/>
+      <w:r>
+        <w:rPr>
+          <w:lang w:val="es-AR" w:eastAsia="es-ES"/>
+        </w:rPr>
+        <w:t>/s.</w:t>
       </w:r>
     </w:p>
     <w:p>
@@ -1046,7 +887,21 @@
         <w:rPr>
           <w:lang w:val="es-AR" w:eastAsia="es-ES"/>
         </w:rPr>
-        <w:t>-- Como servidor, recibe la consulta, revisa si matchea la consulta con alguno de</w:t>
+        <w:t xml:space="preserve">-- Como servidor, recibe la consulta, revisa si </w:t>
+      </w:r>
+      <w:proofErr w:type="spellStart"/>
+      <w:r>
+        <w:rPr>
+          <w:lang w:val="es-AR" w:eastAsia="es-ES"/>
+        </w:rPr>
+        <w:t>matchea</w:t>
+      </w:r>
+      <w:proofErr w:type="spellEnd"/>
+      <w:r>
+        <w:rPr>
+          <w:lang w:val="es-AR" w:eastAsia="es-ES"/>
+        </w:rPr>
+        <w:t xml:space="preserve"> la consulta con alguno de</w:t>
       </w:r>
       <w:r>
         <w:rPr>
@@ -1133,7 +988,21 @@
         <w:rPr>
           <w:lang w:val="es-AR" w:eastAsia="es-ES"/>
         </w:rPr>
-        <w:t>El proceso que realiza un depósito tarda 40 mseg entre que consulta el saldo actual, y</w:t>
+        <w:t xml:space="preserve">El proceso que realiza un depósito tarda 40 </w:t>
+      </w:r>
+      <w:proofErr w:type="spellStart"/>
+      <w:r>
+        <w:rPr>
+          <w:lang w:val="es-AR" w:eastAsia="es-ES"/>
+        </w:rPr>
+        <w:t>mseg</w:t>
+      </w:r>
+      <w:proofErr w:type="spellEnd"/>
+      <w:r>
+        <w:rPr>
+          <w:lang w:val="es-AR" w:eastAsia="es-ES"/>
+        </w:rPr>
+        <w:t xml:space="preserve"> entre que consulta el saldo actual, y</w:t>
       </w:r>
       <w:r>
         <w:rPr>
@@ -1145,8 +1014,16 @@
         <w:rPr>
           <w:lang w:val="es-AR" w:eastAsia="es-ES"/>
         </w:rPr>
-        <w:t>lo actualiza con el nuevo valor. El proceso que realiza una extracción tarda 80 mseg</w:t>
-      </w:r>
+        <w:t xml:space="preserve">lo actualiza con el nuevo valor. El proceso que realiza una extracción tarda 80 </w:t>
+      </w:r>
+      <w:proofErr w:type="spellStart"/>
+      <w:r>
+        <w:rPr>
+          <w:lang w:val="es-AR" w:eastAsia="es-ES"/>
+        </w:rPr>
+        <w:t>mseg</w:t>
+      </w:r>
+      <w:proofErr w:type="spellEnd"/>
       <w:r>
         <w:rPr>
           <w:lang w:val="es-AR" w:eastAsia="es-ES"/>
@@ -1345,7 +1222,21 @@
         <w:rPr>
           <w:lang w:val="es-AR" w:eastAsia="es-ES"/>
         </w:rPr>
-        <w:t>- Protocolo de sensado para carga general del sistema. Elija un criterio para</w:t>
+        <w:t xml:space="preserve">- Protocolo de </w:t>
+      </w:r>
+      <w:proofErr w:type="spellStart"/>
+      <w:r>
+        <w:rPr>
+          <w:lang w:val="es-AR" w:eastAsia="es-ES"/>
+        </w:rPr>
+        <w:t>sensado</w:t>
+      </w:r>
+      <w:proofErr w:type="spellEnd"/>
+      <w:r>
+        <w:rPr>
+          <w:lang w:val="es-AR" w:eastAsia="es-ES"/>
+        </w:rPr>
+        <w:t xml:space="preserve"> para carga general del sistema. Elija un criterio para</w:t>
       </w:r>
       <w:r>
         <w:rPr>
@@ -1431,7 +1322,21 @@
         <w:rPr>
           <w:lang w:val="es-AR" w:eastAsia="es-ES"/>
         </w:rPr>
-        <w:t>una lista de IPs donde los servicios están instalados y</w:t>
+        <w:t xml:space="preserve">una lista de </w:t>
+      </w:r>
+      <w:proofErr w:type="spellStart"/>
+      <w:r>
+        <w:rPr>
+          <w:lang w:val="es-AR" w:eastAsia="es-ES"/>
+        </w:rPr>
+        <w:t>IPs</w:t>
+      </w:r>
+      <w:proofErr w:type="spellEnd"/>
+      <w:r>
+        <w:rPr>
+          <w:lang w:val="es-AR" w:eastAsia="es-ES"/>
+        </w:rPr>
+        <w:t xml:space="preserve"> donde los servicios están instalados y</w:t>
       </w:r>
       <w:r>
         <w:rPr>
@@ -1479,20 +1384,62 @@
         <w:rPr>
           <w:lang w:val="es-AR" w:eastAsia="es-ES"/>
         </w:rPr>
-        <w:t>de un servicio en un mismo nodo. El servicio debe ser multi thread.</w:t>
-      </w:r>
-    </w:p>
-    <w:p>
-      <w:pPr>
-        <w:rPr>
-          <w:lang w:val="es-AR" w:eastAsia="es-ES"/>
-        </w:rPr>
-      </w:pPr>
-      <w:r>
-        <w:rPr>
-          <w:lang w:val="es-AR" w:eastAsia="es-ES"/>
-        </w:rPr>
-        <w:t>4) El operador de Sobel es una máscara que, aplicada</w:t>
+        <w:t xml:space="preserve">de un servicio en un mismo nodo. El servicio debe ser </w:t>
+      </w:r>
+      <w:proofErr w:type="spellStart"/>
+      <w:r>
+        <w:rPr>
+          <w:lang w:val="es-AR" w:eastAsia="es-ES"/>
+        </w:rPr>
+        <w:t>multi</w:t>
+      </w:r>
+      <w:proofErr w:type="spellEnd"/>
+      <w:r>
+        <w:rPr>
+          <w:lang w:val="es-AR" w:eastAsia="es-ES"/>
+        </w:rPr>
+        <w:t xml:space="preserve"> </w:t>
+      </w:r>
+      <w:proofErr w:type="spellStart"/>
+      <w:r>
+        <w:rPr>
+          <w:lang w:val="es-AR" w:eastAsia="es-ES"/>
+        </w:rPr>
+        <w:t>thread</w:t>
+      </w:r>
+      <w:proofErr w:type="spellEnd"/>
+      <w:r>
+        <w:rPr>
+          <w:lang w:val="es-AR" w:eastAsia="es-ES"/>
+        </w:rPr>
+        <w:t>.</w:t>
+      </w:r>
+    </w:p>
+    <w:p>
+      <w:pPr>
+        <w:rPr>
+          <w:lang w:val="es-AR" w:eastAsia="es-ES"/>
+        </w:rPr>
+      </w:pPr>
+      <w:r>
+        <w:rPr>
+          <w:lang w:val="es-AR" w:eastAsia="es-ES"/>
+        </w:rPr>
+        <w:t xml:space="preserve">4) El operador de </w:t>
+      </w:r>
+      <w:proofErr w:type="spellStart"/>
+      <w:r>
+        <w:rPr>
+          <w:lang w:val="es-AR" w:eastAsia="es-ES"/>
+        </w:rPr>
+        <w:t>Sobel</w:t>
+      </w:r>
+      <w:proofErr w:type="spellEnd"/>
+      <w:r>
+        <w:rPr>
+          <w:lang w:val="es-AR" w:eastAsia="es-ES"/>
+        </w:rPr>
+        <w:t xml:space="preserve"> es una máscara que, aplicada</w:t>
       </w:r>
       <w:r>
         <w:rPr>
@@ -1726,7 +1673,15 @@
         </w:numPr>
       </w:pPr>
       <w:r>
-        <w:t>Hacer el git clone de nuestro proyecto</w:t>
+        <w:t xml:space="preserve">Hacer el </w:t>
+      </w:r>
+      <w:proofErr w:type="spellStart"/>
+      <w:r>
+        <w:t>git</w:t>
+      </w:r>
+      <w:proofErr w:type="spellEnd"/>
+      <w:r>
+        <w:t xml:space="preserve"> clone de nuestro proyecto</w:t>
       </w:r>
     </w:p>
     <w:p>
@@ -1744,7 +1699,15 @@
         <w:t>E</w:t>
       </w:r>
       <w:r>
-        <w:t>clipse con workspace en la raíz del repositorio.</w:t>
+        <w:t xml:space="preserve">clipse con </w:t>
+      </w:r>
+      <w:proofErr w:type="spellStart"/>
+      <w:r>
+        <w:t>workspace</w:t>
+      </w:r>
+      <w:proofErr w:type="spellEnd"/>
+      <w:r>
+        <w:t xml:space="preserve"> en la raíz del repositorio.</w:t>
       </w:r>
     </w:p>
     <w:p>
@@ -1768,7 +1731,7 @@
         <w:rPr>
           <w:i/>
         </w:rPr>
-        <w:t>tp-1</w:t>
+        <w:t>tp2</w:t>
       </w:r>
       <w:r>
         <w:t xml:space="preserve"> dentro del repositorio.</w:t>
@@ -1782,8 +1745,13 @@
           <w:numId w:val="5"/>
         </w:numPr>
       </w:pPr>
-      <w:r>
-        <w:t xml:space="preserve">Click en </w:t>
+      <w:proofErr w:type="spellStart"/>
+      <w:r>
+        <w:t>Click</w:t>
+      </w:r>
+      <w:proofErr w:type="spellEnd"/>
+      <w:r>
+        <w:t xml:space="preserve"> en </w:t>
       </w:r>
       <w:r>
         <w:rPr>
@@ -1860,7 +1828,35 @@
         <w:rPr>
           <w:lang w:eastAsia="es-ES"/>
         </w:rPr>
-        <w:t>Primero y principal se deben instalar las dependencias de java, ingresando el comando “mvn install”</w:t>
+        <w:t>Primero y principal se deben instalar las dependencias de java, ingresando el comando “</w:t>
+      </w:r>
+      <w:proofErr w:type="spellStart"/>
+      <w:r>
+        <w:rPr>
+          <w:lang w:eastAsia="es-ES"/>
+        </w:rPr>
+        <w:t>mvn</w:t>
+      </w:r>
+      <w:proofErr w:type="spellEnd"/>
+      <w:r>
+        <w:rPr>
+          <w:lang w:eastAsia="es-ES"/>
+        </w:rPr>
+        <w:t xml:space="preserve"> </w:t>
+      </w:r>
+      <w:proofErr w:type="spellStart"/>
+      <w:r>
+        <w:rPr>
+          <w:lang w:eastAsia="es-ES"/>
+        </w:rPr>
+        <w:t>install</w:t>
+      </w:r>
+      <w:proofErr w:type="spellEnd"/>
+      <w:r>
+        <w:rPr>
+          <w:lang w:eastAsia="es-ES"/>
+        </w:rPr>
+        <w:t>”</w:t>
       </w:r>
     </w:p>
     <w:p>
@@ -1911,7 +1907,27 @@
           <w:color w:val="24292E"/>
           <w:lang w:val="es-AR" w:eastAsia="es-AR"/>
         </w:rPr>
-        <w:t>Se ejecuta de Server la clase ServerMain:</w:t>
+        <w:t xml:space="preserve">Se ejecuta de Server la clase </w:t>
+      </w:r>
+      <w:proofErr w:type="spellStart"/>
+      <w:r>
+        <w:rPr>
+          <w:rFonts w:ascii="Segoe UI" w:eastAsia="Times New Roman" w:hAnsi="Segoe UI" w:cs="Segoe UI"/>
+          <w:b/>
+          <w:color w:val="24292E"/>
+          <w:lang w:val="es-AR" w:eastAsia="es-AR"/>
+        </w:rPr>
+        <w:t>ServerMain</w:t>
+      </w:r>
+      <w:proofErr w:type="spellEnd"/>
+      <w:r>
+        <w:rPr>
+          <w:rFonts w:ascii="Segoe UI" w:eastAsia="Times New Roman" w:hAnsi="Segoe UI" w:cs="Segoe UI"/>
+          <w:b/>
+          <w:color w:val="24292E"/>
+          <w:lang w:val="es-AR" w:eastAsia="es-AR"/>
+        </w:rPr>
+        <w:t>:</w:t>
       </w:r>
       <w:r>
         <w:rPr>
@@ -1965,8 +1981,9 @@
           <w:color w:val="24292E"/>
           <w:lang w:val="es-AR" w:eastAsia="es-AR"/>
         </w:rPr>
-        <w:t>Se ejecuta de</w:t>
-      </w:r>
+        <w:t xml:space="preserve">Se ejecuta de Peer la clase </w:t>
+      </w:r>
+      <w:proofErr w:type="spellStart"/>
       <w:r>
         <w:rPr>
           <w:rFonts w:ascii="Segoe UI" w:eastAsia="Times New Roman" w:hAnsi="Segoe UI" w:cs="Segoe UI"/>
@@ -1974,8 +1991,9 @@
           <w:color w:val="24292E"/>
           <w:lang w:val="es-AR" w:eastAsia="es-AR"/>
         </w:rPr>
-        <w:t xml:space="preserve"> Peer</w:t>
-      </w:r>
+        <w:t>PeerMain</w:t>
+      </w:r>
+      <w:proofErr w:type="spellEnd"/>
       <w:r>
         <w:rPr>
           <w:rFonts w:ascii="Segoe UI" w:eastAsia="Times New Roman" w:hAnsi="Segoe UI" w:cs="Segoe UI"/>
@@ -1983,24 +2001,6 @@
           <w:color w:val="24292E"/>
           <w:lang w:val="es-AR" w:eastAsia="es-AR"/>
         </w:rPr>
-        <w:t xml:space="preserve"> la clase </w:t>
-      </w:r>
-      <w:r>
-        <w:rPr>
-          <w:rFonts w:ascii="Segoe UI" w:eastAsia="Times New Roman" w:hAnsi="Segoe UI" w:cs="Segoe UI"/>
-          <w:b/>
-          <w:color w:val="24292E"/>
-          <w:lang w:val="es-AR" w:eastAsia="es-AR"/>
-        </w:rPr>
-        <w:t>PeerMain</w:t>
-      </w:r>
-      <w:r>
-        <w:rPr>
-          <w:rFonts w:ascii="Segoe UI" w:eastAsia="Times New Roman" w:hAnsi="Segoe UI" w:cs="Segoe UI"/>
-          <w:b/>
-          <w:color w:val="24292E"/>
-          <w:lang w:val="es-AR" w:eastAsia="es-AR"/>
-        </w:rPr>
         <w:t xml:space="preserve">: </w:t>
       </w:r>
     </w:p>
@@ -2012,7 +2012,7 @@
           <w:color w:val="24292E"/>
           <w:sz w:val="22"/>
           <w:szCs w:val="20"/>
-          <w:lang w:val="es-AR" w:eastAsia="es-AR"/>
+          <w:lang w:val="en-US" w:eastAsia="es-AR"/>
         </w:rPr>
       </w:pPr>
       <w:r>
@@ -2021,63 +2021,109 @@
           <w:color w:val="24292E"/>
           <w:sz w:val="22"/>
           <w:szCs w:val="20"/>
+          <w:lang w:val="en-US" w:eastAsia="es-AR"/>
+        </w:rPr>
+        <w:t>edu.unlu.sdypp.ej1.Peer.PeerMain</w:t>
+      </w:r>
+    </w:p>
+    <w:p>
+      <w:pPr>
+        <w:rPr>
+          <w:lang w:val="en-US" w:eastAsia="es-AR"/>
+        </w:rPr>
+      </w:pPr>
+    </w:p>
+    <w:p>
+      <w:pPr>
+        <w:rPr>
           <w:lang w:val="es-AR" w:eastAsia="es-AR"/>
         </w:rPr>
-        <w:t>edu.unlu.sdypp.ej1.</w:t>
-      </w:r>
-      <w:r>
-        <w:rPr>
-          <w:rFonts w:ascii="Consolas" w:eastAsia="Times New Roman" w:hAnsi="Consolas" w:cs="Courier New"/>
-          <w:color w:val="24292E"/>
-          <w:sz w:val="22"/>
-          <w:szCs w:val="20"/>
+      </w:pPr>
+      <w:r>
+        <w:rPr>
           <w:lang w:val="es-AR" w:eastAsia="es-AR"/>
         </w:rPr>
-        <w:t>Peer.PeerMain</w:t>
-      </w:r>
-    </w:p>
-    <w:p>
-      <w:pPr>
+        <w:t>Luego de esto se abre la consola de Peer para poder observar las distintas opciones</w:t>
+      </w:r>
+      <w:r>
         <w:rPr>
           <w:lang w:val="es-AR" w:eastAsia="es-AR"/>
         </w:rPr>
-      </w:pPr>
-    </w:p>
-    <w:p>
-      <w:pPr>
+        <w:t>, debe ingresar “</w:t>
+      </w:r>
+      <w:proofErr w:type="spellStart"/>
+      <w:r>
         <w:rPr>
           <w:lang w:val="es-AR" w:eastAsia="es-AR"/>
         </w:rPr>
-      </w:pPr>
+        <w:t>options</w:t>
+      </w:r>
+      <w:proofErr w:type="spellEnd"/>
       <w:r>
         <w:rPr>
           <w:lang w:val="es-AR" w:eastAsia="es-AR"/>
         </w:rPr>
-        <w:t>Luego de esto se abre la consola de Peer para poder observar las distintas opciones</w:t>
-      </w:r>
-      <w:r>
+        <w:t xml:space="preserve">” para ver las mismas listadas. </w:t>
+      </w:r>
+    </w:p>
+    <w:p>
+      <w:pPr>
         <w:rPr>
           <w:lang w:val="es-AR" w:eastAsia="es-AR"/>
         </w:rPr>
-        <w:t xml:space="preserve">, debe ingresar “options” para ver las mismas listadas. </w:t>
-      </w:r>
-    </w:p>
-    <w:p>
-      <w:pPr>
+      </w:pPr>
+      <w:r>
         <w:rPr>
           <w:lang w:val="es-AR" w:eastAsia="es-AR"/>
         </w:rPr>
-      </w:pPr>
+        <w:t xml:space="preserve">En el caso que se desee correr más de un Peer se debe crear un </w:t>
+      </w:r>
+      <w:proofErr w:type="gramStart"/>
       <w:r>
         <w:rPr>
           <w:lang w:val="es-AR" w:eastAsia="es-AR"/>
         </w:rPr>
-        <w:t xml:space="preserve">En el caso que se desee correr más de un Peer se debe crear un archivo  para cambiar el json por el defecto, ya que c/Peer persiste localmente los archivos compartidos en la red peer to peer y colocarlo en </w:t>
-      </w:r>
+        <w:t>archivo  para</w:t>
+      </w:r>
+      <w:proofErr w:type="gramEnd"/>
       <w:r>
         <w:rPr>
           <w:lang w:val="es-AR" w:eastAsia="es-AR"/>
         </w:rPr>
+        <w:t xml:space="preserve"> cambiar el </w:t>
+      </w:r>
+      <w:proofErr w:type="spellStart"/>
+      <w:r>
+        <w:rPr>
+          <w:lang w:val="es-AR" w:eastAsia="es-AR"/>
+        </w:rPr>
+        <w:t>json</w:t>
+      </w:r>
+      <w:proofErr w:type="spellEnd"/>
+      <w:r>
+        <w:rPr>
+          <w:lang w:val="es-AR" w:eastAsia="es-AR"/>
+        </w:rPr>
+        <w:t xml:space="preserve"> por el defecto, ya que c/Peer persiste localmente los archivos compartidos en la red peer </w:t>
+      </w:r>
+      <w:proofErr w:type="spellStart"/>
+      <w:r>
+        <w:rPr>
+          <w:lang w:val="es-AR" w:eastAsia="es-AR"/>
+        </w:rPr>
+        <w:t>to</w:t>
+      </w:r>
+      <w:proofErr w:type="spellEnd"/>
+      <w:r>
+        <w:rPr>
+          <w:lang w:val="es-AR" w:eastAsia="es-AR"/>
+        </w:rPr>
+        <w:t xml:space="preserve"> peer y colocarlo en </w:t>
+      </w:r>
+      <w:r>
+        <w:rPr>
+          <w:lang w:val="es-AR" w:eastAsia="es-AR"/>
+        </w:rPr>
         <w:t>edu.unlu.sdypp.ej1.Peer.</w:t>
       </w:r>
       <w:r>
@@ -2095,12 +2141,37 @@
           <w:lang w:eastAsia="es-ES"/>
         </w:rPr>
       </w:pPr>
+      <w:proofErr w:type="gramStart"/>
       <w:r>
         <w:rPr>
           <w:b/>
           <w:lang w:eastAsia="es-ES"/>
         </w:rPr>
-        <w:t>set [path-file]</w:t>
+        <w:t>set</w:t>
+      </w:r>
+      <w:proofErr w:type="gramEnd"/>
+      <w:r>
+        <w:rPr>
+          <w:b/>
+          <w:lang w:eastAsia="es-ES"/>
+        </w:rPr>
+        <w:t xml:space="preserve"> [</w:t>
+      </w:r>
+      <w:proofErr w:type="spellStart"/>
+      <w:r>
+        <w:rPr>
+          <w:b/>
+          <w:lang w:eastAsia="es-ES"/>
+        </w:rPr>
+        <w:t>path</w:t>
+      </w:r>
+      <w:proofErr w:type="spellEnd"/>
+      <w:r>
+        <w:rPr>
+          <w:b/>
+          <w:lang w:eastAsia="es-ES"/>
+        </w:rPr>
+        <w:t>-file]</w:t>
       </w:r>
     </w:p>
     <w:p>
@@ -2150,39 +2221,92 @@
         <w:rPr>
           <w:lang w:eastAsia="es-ES"/>
         </w:rPr>
-        <w:t>Primero y principal se deben instalar las dependencias de java, ingresando el comando “mvn install”</w:t>
-      </w:r>
-      <w:r>
-        <w:rPr>
-          <w:lang w:eastAsia="es-ES"/>
-        </w:rPr>
-        <w:t xml:space="preserve"> como en el ejercicio mencionado anteriormente.</w:t>
+        <w:t>Primero y principal se deben instalar las dependencias de java, ingresando el comando “</w:t>
+      </w:r>
+      <w:proofErr w:type="spellStart"/>
+      <w:r>
+        <w:rPr>
+          <w:lang w:eastAsia="es-ES"/>
+        </w:rPr>
+        <w:t>mvn</w:t>
+      </w:r>
+      <w:proofErr w:type="spellEnd"/>
+      <w:r>
+        <w:rPr>
+          <w:lang w:eastAsia="es-ES"/>
+        </w:rPr>
+        <w:t xml:space="preserve"> </w:t>
+      </w:r>
+      <w:proofErr w:type="spellStart"/>
+      <w:r>
+        <w:rPr>
+          <w:lang w:eastAsia="es-ES"/>
+        </w:rPr>
+        <w:t>install</w:t>
+      </w:r>
+      <w:proofErr w:type="spellEnd"/>
+      <w:r>
+        <w:rPr>
+          <w:lang w:eastAsia="es-ES"/>
+        </w:rPr>
+        <w:t>” como en el ejercicio mencionado anteriormente.</w:t>
       </w:r>
     </w:p>
     <w:p>
       <w:pPr>
         <w:rPr>
           <w:b/>
-          <w:lang w:eastAsia="es-ES"/>
+          <w:lang w:val="en-US" w:eastAsia="es-ES"/>
         </w:rPr>
       </w:pPr>
       <w:r>
         <w:rPr>
           <w:b/>
-          <w:lang w:eastAsia="es-ES"/>
-        </w:rPr>
-        <w:t>Edu.unlu.sdypp.ej2.withoutsynchronization</w:t>
+          <w:lang w:val="en-US" w:eastAsia="es-ES"/>
+        </w:rPr>
+        <w:t xml:space="preserve">Edu.unlu.sdypp.ej2.withoutsynchronization </w:t>
       </w:r>
       <w:r>
         <w:rPr>
           <w:b/>
           <w:lang w:eastAsia="es-ES"/>
         </w:rPr>
-        <w:t xml:space="preserve"> </w:t>
+        <w:sym w:font="Wingdings" w:char="F0E0"/>
       </w:r>
       <w:r>
         <w:rPr>
           <w:b/>
+          <w:lang w:val="en-US" w:eastAsia="es-ES"/>
+        </w:rPr>
+        <w:t xml:space="preserve"> Sin </w:t>
+      </w:r>
+      <w:proofErr w:type="spellStart"/>
+      <w:r>
+        <w:rPr>
+          <w:b/>
+          <w:lang w:val="en-US" w:eastAsia="es-ES"/>
+        </w:rPr>
+        <w:t>sincronización</w:t>
+      </w:r>
+      <w:proofErr w:type="spellEnd"/>
+    </w:p>
+    <w:p>
+      <w:pPr>
+        <w:rPr>
+          <w:b/>
+          <w:lang w:val="en-US" w:eastAsia="es-ES"/>
+        </w:rPr>
+      </w:pPr>
+      <w:r>
+        <w:rPr>
+          <w:b/>
+          <w:lang w:val="en-US" w:eastAsia="es-ES"/>
+        </w:rPr>
+        <w:t xml:space="preserve">Edu.unlu.sdypp.ej2.withsyncronize </w:t>
+      </w:r>
+      <w:r>
+        <w:rPr>
+          <w:b/>
           <w:lang w:eastAsia="es-ES"/>
         </w:rPr>
         <w:sym w:font="Wingdings" w:char="F0E0"/>
@@ -2190,52 +2314,25 @@
       <w:r>
         <w:rPr>
           <w:b/>
-          <w:lang w:eastAsia="es-ES"/>
-        </w:rPr>
-        <w:t xml:space="preserve"> Sin sincronización</w:t>
-      </w:r>
-    </w:p>
-    <w:p>
-      <w:pPr>
+          <w:lang w:val="en-US" w:eastAsia="es-ES"/>
+        </w:rPr>
+        <w:t xml:space="preserve"> Con </w:t>
+      </w:r>
+      <w:proofErr w:type="spellStart"/>
+      <w:r>
         <w:rPr>
           <w:b/>
-          <w:lang w:eastAsia="es-ES"/>
-        </w:rPr>
-      </w:pPr>
+          <w:lang w:val="en-US" w:eastAsia="es-ES"/>
+        </w:rPr>
+        <w:t>sincronización</w:t>
+      </w:r>
+      <w:proofErr w:type="spellEnd"/>
       <w:r>
         <w:rPr>
           <w:b/>
-          <w:lang w:eastAsia="es-ES"/>
-        </w:rPr>
-        <w:t>Edu.unlu.sdypp.ej2.with</w:t>
-      </w:r>
-      <w:r>
-        <w:rPr>
-          <w:b/>
-          <w:lang w:eastAsia="es-ES"/>
-        </w:rPr>
-        <w:t>syncronize</w:t>
-      </w:r>
-      <w:r>
-        <w:rPr>
-          <w:b/>
-          <w:lang w:eastAsia="es-ES"/>
-        </w:rPr>
-        <w:t xml:space="preserve"> </w:t>
-      </w:r>
-      <w:r>
-        <w:rPr>
-          <w:b/>
-          <w:lang w:eastAsia="es-ES"/>
-        </w:rPr>
-        <w:sym w:font="Wingdings" w:char="F0E0"/>
-      </w:r>
-      <w:r>
-        <w:rPr>
-          <w:b/>
-          <w:lang w:eastAsia="es-ES"/>
-        </w:rPr>
-        <w:t xml:space="preserve"> Con sincronización.</w:t>
+          <w:lang w:val="en-US" w:eastAsia="es-ES"/>
+        </w:rPr>
+        <w:t>.</w:t>
       </w:r>
     </w:p>
     <w:p>
@@ -2298,8 +2395,18 @@
           <w:sz w:val="24"/>
           <w:lang w:eastAsia="es-ES"/>
         </w:rPr>
-        <w:t>1. ExtraccionServer</w:t>
-      </w:r>
+        <w:t xml:space="preserve">1. </w:t>
+      </w:r>
+      <w:proofErr w:type="spellStart"/>
+      <w:r>
+        <w:rPr>
+          <w:b/>
+          <w:sz w:val="24"/>
+          <w:lang w:eastAsia="es-ES"/>
+        </w:rPr>
+        <w:t>ExtraccionServer</w:t>
+      </w:r>
+      <w:proofErr w:type="spellEnd"/>
     </w:p>
     <w:p>
       <w:pPr>
@@ -2319,6 +2426,7 @@
         </w:rPr>
         <w:t xml:space="preserve">2. </w:t>
       </w:r>
+      <w:proofErr w:type="spellStart"/>
       <w:r>
         <w:rPr>
           <w:b/>
@@ -2327,6 +2435,7 @@
         </w:rPr>
         <w:t>DepositoServer</w:t>
       </w:r>
+      <w:proofErr w:type="spellEnd"/>
     </w:p>
     <w:p>
       <w:pPr>
@@ -2346,6 +2455,7 @@
         </w:rPr>
         <w:t xml:space="preserve">3. </w:t>
       </w:r>
+      <w:proofErr w:type="spellStart"/>
       <w:r>
         <w:rPr>
           <w:b/>
@@ -2354,6 +2464,7 @@
         </w:rPr>
         <w:t>ClienteDeposito</w:t>
       </w:r>
+      <w:proofErr w:type="spellEnd"/>
     </w:p>
     <w:p>
       <w:pPr>
@@ -2373,6 +2484,7 @@
         </w:rPr>
         <w:t xml:space="preserve">4. </w:t>
       </w:r>
+      <w:proofErr w:type="spellStart"/>
       <w:r>
         <w:rPr>
           <w:b/>
@@ -2381,6 +2493,7 @@
         </w:rPr>
         <w:t>ClienteExtraccion</w:t>
       </w:r>
+      <w:proofErr w:type="spellEnd"/>
     </w:p>
     <w:p>
       <w:pPr>
@@ -2483,7 +2596,7 @@
       <w:r>
         <w:rPr>
           <w:noProof/>
-          <w:lang w:val="es-AR" w:eastAsia="es-AR"/>
+          <w:lang w:eastAsia="es-ES"/>
         </w:rPr>
         <w:drawing>
           <wp:inline distT="0" distB="0" distL="0" distR="0" wp14:anchorId="2299253A" wp14:editId="232B3456">
@@ -2528,12 +2641,1083 @@
           </wp:inline>
         </w:drawing>
       </w:r>
+    </w:p>
+    <w:p>
+      <w:pPr>
+        <w:rPr>
+          <w:lang w:eastAsia="es-ES"/>
+        </w:rPr>
+      </w:pPr>
+    </w:p>
+    <w:p>
+      <w:pPr>
+        <w:rPr>
+          <w:lang w:eastAsia="es-ES"/>
+        </w:rPr>
+      </w:pPr>
+    </w:p>
+    <w:p>
+      <w:pPr>
+        <w:pStyle w:val="Ttulo2"/>
+        <w:rPr>
+          <w:lang w:eastAsia="es-ES"/>
+        </w:rPr>
+      </w:pPr>
+      <w:r>
+        <w:rPr>
+          <w:lang w:eastAsia="es-ES"/>
+        </w:rPr>
+        <w:t>EJERCICIO 3 y 4</w:t>
+      </w:r>
+    </w:p>
+    <w:p>
+      <w:pPr>
+        <w:rPr>
+          <w:lang w:eastAsia="es-ES"/>
+        </w:rPr>
+      </w:pPr>
+      <w:r>
+        <w:rPr>
+          <w:lang w:eastAsia="es-ES"/>
+        </w:rPr>
+        <w:t xml:space="preserve">Ambos ejercicios los hice al mismo tiempo pensando que debería poder reutilizar </w:t>
+      </w:r>
+      <w:r>
+        <w:rPr>
+          <w:lang w:eastAsia="es-ES"/>
+        </w:rPr>
+        <w:t xml:space="preserve">el sistema de nodos a la hora de distribuir la carga en el procesamiento de las imágenes usando </w:t>
+      </w:r>
+      <w:proofErr w:type="spellStart"/>
+      <w:r>
+        <w:rPr>
+          <w:lang w:eastAsia="es-ES"/>
+        </w:rPr>
+        <w:t>Sobel</w:t>
+      </w:r>
+      <w:proofErr w:type="spellEnd"/>
+      <w:r>
+        <w:rPr>
+          <w:lang w:eastAsia="es-ES"/>
+        </w:rPr>
+        <w:t>.</w:t>
+      </w:r>
+    </w:p>
+    <w:p>
+      <w:pPr>
+        <w:rPr>
+          <w:lang w:eastAsia="es-ES"/>
+        </w:rPr>
+      </w:pPr>
+      <w:r>
+        <w:rPr>
+          <w:lang w:eastAsia="es-ES"/>
+        </w:rPr>
+        <w:t>Además</w:t>
+      </w:r>
+      <w:r>
+        <w:rPr>
+          <w:lang w:eastAsia="es-ES"/>
+        </w:rPr>
+        <w:t xml:space="preserve"> reutilice la interfaz Computable y Tarea hechas en el TP1</w:t>
+      </w:r>
+      <w:r>
+        <w:rPr>
+          <w:lang w:eastAsia="es-ES"/>
+        </w:rPr>
+        <w:t xml:space="preserve"> dado que utilice RMI.</w:t>
+      </w:r>
+    </w:p>
+    <w:p>
+      <w:pPr>
+        <w:pStyle w:val="Ttulo3"/>
+      </w:pPr>
+      <w:r>
+        <w:t>Requisitos</w:t>
+      </w:r>
+    </w:p>
+    <w:p>
+      <w:pPr>
+        <w:pStyle w:val="Prrafodelista"/>
+        <w:numPr>
+          <w:ilvl w:val="0"/>
+          <w:numId w:val="16"/>
+        </w:numPr>
+      </w:pPr>
+      <w:r>
+        <w:t>Programa "</w:t>
+      </w:r>
+      <w:proofErr w:type="spellStart"/>
+      <w:r>
+        <w:t>fuser</w:t>
+      </w:r>
+      <w:proofErr w:type="spellEnd"/>
+      <w:r>
+        <w:t>" instalado en los nodos (Solo Linux)</w:t>
+      </w:r>
+      <w:r>
+        <w:t>.</w:t>
+      </w:r>
+    </w:p>
+    <w:p>
+      <w:pPr>
+        <w:pStyle w:val="Prrafodelista"/>
+        <w:numPr>
+          <w:ilvl w:val="0"/>
+          <w:numId w:val="16"/>
+        </w:numPr>
+      </w:pPr>
+      <w:r>
+        <w:t>Programa SSH-Server instalado</w:t>
+      </w:r>
+      <w:r>
+        <w:t xml:space="preserve"> y configurado</w:t>
+      </w:r>
+      <w:r>
+        <w:t xml:space="preserve"> en los nodos</w:t>
+      </w:r>
+      <w:r>
+        <w:t>.</w:t>
+      </w:r>
+    </w:p>
+    <w:p>
+      <w:pPr>
+        <w:pStyle w:val="Prrafodelista"/>
+        <w:numPr>
+          <w:ilvl w:val="0"/>
+          <w:numId w:val="16"/>
+        </w:numPr>
+      </w:pPr>
+      <w:r>
+        <w:t>Java 8 instalado en los nodos.</w:t>
+      </w:r>
+      <w:r>
+        <w:t xml:space="preserve"> </w:t>
+      </w:r>
+      <w:r>
+        <w:rPr>
+          <w:b/>
+        </w:rPr>
+        <w:t>NOTA:</w:t>
+      </w:r>
+      <w:r>
+        <w:t xml:space="preserve"> La versión de Java que se usa para ejecutar el proyecto como para levantar los nodos debe ser exactamente la misma. La versión con la que se desarrollo fue </w:t>
+      </w:r>
+      <w:proofErr w:type="spellStart"/>
+      <w:r>
+        <w:t>OpenJDK</w:t>
+      </w:r>
+      <w:proofErr w:type="spellEnd"/>
+      <w:r>
+        <w:t xml:space="preserve"> </w:t>
+      </w:r>
+      <w:proofErr w:type="spellStart"/>
+      <w:r>
+        <w:t>C</w:t>
+      </w:r>
+      <w:r>
+        <w:t>orretto</w:t>
+      </w:r>
+      <w:proofErr w:type="spellEnd"/>
+      <w:r>
+        <w:t xml:space="preserve"> 1.8.0_252 disponible en: </w:t>
+      </w:r>
+      <w:hyperlink r:id="rId12" w:history="1">
+        <w:r>
+          <w:rPr>
+            <w:rStyle w:val="Hipervnculo"/>
+          </w:rPr>
+          <w:t>https://github.com/corretto/corretto-8/releases</w:t>
+        </w:r>
+      </w:hyperlink>
+      <w:r>
+        <w:t xml:space="preserve"> </w:t>
+      </w:r>
+    </w:p>
+    <w:p>
+      <w:pPr>
+        <w:pStyle w:val="Ttulo3"/>
+        <w:rPr>
+          <w:lang w:eastAsia="es-ES"/>
+        </w:rPr>
+      </w:pPr>
+      <w:r>
+        <w:rPr>
+          <w:lang w:eastAsia="es-ES"/>
+        </w:rPr>
+        <w:t>Como ejecutarlo</w:t>
+      </w:r>
+    </w:p>
+    <w:p>
+      <w:pPr>
+        <w:pStyle w:val="Prrafodelista"/>
+        <w:numPr>
+          <w:ilvl w:val="0"/>
+          <w:numId w:val="13"/>
+        </w:numPr>
+        <w:rPr>
+          <w:lang w:eastAsia="es-ES"/>
+        </w:rPr>
+      </w:pPr>
+      <w:r>
+        <w:rPr>
+          <w:lang w:eastAsia="es-ES"/>
+        </w:rPr>
+        <w:t>Abrir el proyecto en su IDE</w:t>
+      </w:r>
+      <w:r>
+        <w:rPr>
+          <w:lang w:eastAsia="es-ES"/>
+        </w:rPr>
+        <w:t>.</w:t>
+      </w:r>
+    </w:p>
+    <w:p>
+      <w:pPr>
+        <w:pStyle w:val="Prrafodelista"/>
+        <w:numPr>
+          <w:ilvl w:val="0"/>
+          <w:numId w:val="13"/>
+        </w:numPr>
+        <w:rPr>
+          <w:lang w:eastAsia="es-ES"/>
+        </w:rPr>
+      </w:pPr>
+      <w:r>
+        <w:rPr>
+          <w:lang w:eastAsia="es-ES"/>
+        </w:rPr>
+        <w:t xml:space="preserve">Ir al archivo </w:t>
+      </w:r>
+      <w:proofErr w:type="spellStart"/>
+      <w:r>
+        <w:rPr>
+          <w:i/>
+          <w:lang w:eastAsia="es-ES"/>
+        </w:rPr>
+        <w:t>resources</w:t>
+      </w:r>
+      <w:proofErr w:type="spellEnd"/>
+      <w:r>
+        <w:rPr>
+          <w:i/>
+          <w:lang w:eastAsia="es-ES"/>
+        </w:rPr>
+        <w:t>/</w:t>
+      </w:r>
+      <w:proofErr w:type="spellStart"/>
+      <w:r>
+        <w:rPr>
+          <w:i/>
+          <w:lang w:eastAsia="es-ES"/>
+        </w:rPr>
+        <w:t>application.conf</w:t>
+      </w:r>
+      <w:proofErr w:type="spellEnd"/>
+      <w:r>
+        <w:rPr>
+          <w:lang w:eastAsia="es-ES"/>
+        </w:rPr>
+        <w:t xml:space="preserve"> y configurar los nodos.</w:t>
+      </w:r>
+      <w:r>
+        <w:rPr>
+          <w:lang w:eastAsia="es-ES"/>
+        </w:rPr>
+        <w:t xml:space="preserve"> (El archivo posee comentarios explicativos)</w:t>
+      </w:r>
+    </w:p>
+    <w:p>
+      <w:pPr>
+        <w:pStyle w:val="Prrafodelista"/>
+        <w:numPr>
+          <w:ilvl w:val="0"/>
+          <w:numId w:val="13"/>
+        </w:numPr>
+        <w:rPr>
+          <w:lang w:eastAsia="es-ES"/>
+        </w:rPr>
+      </w:pPr>
+      <w:r>
+        <w:rPr>
+          <w:lang w:eastAsia="es-ES"/>
+        </w:rPr>
+        <w:t>G</w:t>
+      </w:r>
+      <w:r>
+        <w:rPr>
+          <w:lang w:eastAsia="es-ES"/>
+        </w:rPr>
+        <w:t>ene</w:t>
+      </w:r>
+      <w:r>
+        <w:rPr>
+          <w:lang w:eastAsia="es-ES"/>
+        </w:rPr>
+        <w:t>r</w:t>
+      </w:r>
+      <w:r>
+        <w:rPr>
+          <w:lang w:eastAsia="es-ES"/>
+        </w:rPr>
+        <w:t xml:space="preserve">ar un </w:t>
+      </w:r>
+      <w:proofErr w:type="spellStart"/>
+      <w:r>
+        <w:rPr>
+          <w:lang w:eastAsia="es-ES"/>
+        </w:rPr>
+        <w:t>jar</w:t>
+      </w:r>
+      <w:proofErr w:type="spellEnd"/>
+      <w:r>
+        <w:rPr>
+          <w:lang w:eastAsia="es-ES"/>
+        </w:rPr>
+        <w:t xml:space="preserve"> ejecutable (</w:t>
+      </w:r>
+      <w:proofErr w:type="spellStart"/>
+      <w:r>
+        <w:rPr>
+          <w:lang w:eastAsia="es-ES"/>
+        </w:rPr>
+        <w:t>artifact</w:t>
+      </w:r>
+      <w:proofErr w:type="spellEnd"/>
+      <w:r>
+        <w:rPr>
+          <w:lang w:eastAsia="es-ES"/>
+        </w:rPr>
+        <w:t xml:space="preserve">) utilizando la </w:t>
+      </w:r>
+      <w:r>
+        <w:rPr>
+          <w:lang w:eastAsia="es-ES"/>
+        </w:rPr>
+        <w:t>clase</w:t>
+      </w:r>
+      <w:r>
+        <w:rPr>
+          <w:b/>
+          <w:i/>
+          <w:lang w:eastAsia="es-ES"/>
+        </w:rPr>
+        <w:t xml:space="preserve"> edu.unlu.sdypp.ej4.App</w:t>
+      </w:r>
+      <w:r>
+        <w:rPr>
+          <w:lang w:eastAsia="es-ES"/>
+        </w:rPr>
+        <w:t xml:space="preserve"> como </w:t>
+      </w:r>
+      <w:proofErr w:type="spellStart"/>
+      <w:r>
+        <w:rPr>
+          <w:lang w:eastAsia="es-ES"/>
+        </w:rPr>
+        <w:t>Main</w:t>
+      </w:r>
+      <w:proofErr w:type="spellEnd"/>
+      <w:r>
+        <w:rPr>
+          <w:lang w:eastAsia="es-ES"/>
+        </w:rPr>
+        <w:t>.</w:t>
+      </w:r>
+    </w:p>
+    <w:p>
+      <w:pPr>
+        <w:pStyle w:val="Prrafodelista"/>
+        <w:numPr>
+          <w:ilvl w:val="0"/>
+          <w:numId w:val="13"/>
+        </w:numPr>
+        <w:rPr>
+          <w:lang w:eastAsia="es-ES"/>
+        </w:rPr>
+      </w:pPr>
+      <w:r>
+        <w:rPr>
+          <w:lang w:eastAsia="es-ES"/>
+        </w:rPr>
+        <w:t xml:space="preserve">Copiar el </w:t>
+      </w:r>
+      <w:proofErr w:type="spellStart"/>
+      <w:r>
+        <w:rPr>
+          <w:lang w:eastAsia="es-ES"/>
+        </w:rPr>
+        <w:t>jar</w:t>
+      </w:r>
+      <w:proofErr w:type="spellEnd"/>
+      <w:r>
+        <w:rPr>
+          <w:lang w:eastAsia="es-ES"/>
+        </w:rPr>
+        <w:t xml:space="preserve"> generado</w:t>
+      </w:r>
+      <w:r>
+        <w:rPr>
+          <w:lang w:eastAsia="es-ES"/>
+        </w:rPr>
+        <w:t xml:space="preserve"> al home del usuario que se va a utilizar como nodo.</w:t>
+      </w:r>
+      <w:r>
+        <w:rPr>
+          <w:lang w:eastAsia="es-ES"/>
+        </w:rPr>
+        <w:t xml:space="preserve"> </w:t>
+      </w:r>
+      <w:r>
+        <w:rPr>
+          <w:b/>
+          <w:lang w:eastAsia="es-ES"/>
+        </w:rPr>
+        <w:t xml:space="preserve">NOTA: </w:t>
+      </w:r>
+      <w:r>
+        <w:rPr>
+          <w:lang w:eastAsia="es-ES"/>
+        </w:rPr>
+        <w:t>darle permisos de ejecución al usuario sobre este archivo.</w:t>
+      </w:r>
       <w:bookmarkStart w:id="0" w:name="_GoBack"/>
       <w:bookmarkEnd w:id="0"/>
     </w:p>
+    <w:p>
+      <w:pPr>
+        <w:pStyle w:val="Prrafodelista"/>
+        <w:numPr>
+          <w:ilvl w:val="0"/>
+          <w:numId w:val="13"/>
+        </w:numPr>
+        <w:rPr>
+          <w:lang w:eastAsia="es-ES"/>
+        </w:rPr>
+      </w:pPr>
+      <w:r>
+        <w:rPr>
+          <w:lang w:eastAsia="es-ES"/>
+        </w:rPr>
+        <w:lastRenderedPageBreak/>
+        <w:t>Si no la posee, cree una carpeta</w:t>
+      </w:r>
+      <w:r>
+        <w:rPr>
+          <w:lang w:eastAsia="es-ES"/>
+        </w:rPr>
+        <w:t xml:space="preserve"> </w:t>
+      </w:r>
+      <w:proofErr w:type="spellStart"/>
+      <w:r>
+        <w:rPr>
+          <w:i/>
+          <w:lang w:eastAsia="es-ES"/>
+        </w:rPr>
+        <w:t>images</w:t>
+      </w:r>
+      <w:proofErr w:type="spellEnd"/>
+      <w:r>
+        <w:rPr>
+          <w:lang w:eastAsia="es-ES"/>
+        </w:rPr>
+        <w:t xml:space="preserve"> a la misma altura (</w:t>
+      </w:r>
+      <w:proofErr w:type="spellStart"/>
+      <w:r>
+        <w:rPr>
+          <w:lang w:eastAsia="es-ES"/>
+        </w:rPr>
+        <w:t>filesystem</w:t>
+      </w:r>
+      <w:proofErr w:type="spellEnd"/>
+      <w:r>
+        <w:rPr>
+          <w:lang w:eastAsia="es-ES"/>
+        </w:rPr>
+        <w:t>) donde se va a ejecutar la aplicación.</w:t>
+      </w:r>
+    </w:p>
+    <w:p>
+      <w:pPr>
+        <w:pStyle w:val="Prrafodelista"/>
+        <w:numPr>
+          <w:ilvl w:val="0"/>
+          <w:numId w:val="13"/>
+        </w:numPr>
+        <w:rPr>
+          <w:lang w:eastAsia="es-ES"/>
+        </w:rPr>
+      </w:pPr>
+      <w:r>
+        <w:rPr>
+          <w:lang w:eastAsia="es-ES"/>
+        </w:rPr>
+        <w:t>Para levantar el servidor, e</w:t>
+      </w:r>
+      <w:r>
+        <w:rPr>
+          <w:lang w:eastAsia="es-ES"/>
+        </w:rPr>
+        <w:t xml:space="preserve">n su IDE, ejecute el </w:t>
+      </w:r>
+      <w:proofErr w:type="spellStart"/>
+      <w:proofErr w:type="gramStart"/>
+      <w:r>
+        <w:rPr>
+          <w:i/>
+          <w:lang w:eastAsia="es-ES"/>
+        </w:rPr>
+        <w:t>main</w:t>
+      </w:r>
+      <w:proofErr w:type="spellEnd"/>
+      <w:r>
+        <w:rPr>
+          <w:i/>
+          <w:lang w:eastAsia="es-ES"/>
+        </w:rPr>
+        <w:t>(</w:t>
+      </w:r>
+      <w:proofErr w:type="gramEnd"/>
+      <w:r>
+        <w:rPr>
+          <w:i/>
+          <w:lang w:eastAsia="es-ES"/>
+        </w:rPr>
+        <w:t xml:space="preserve">) </w:t>
+      </w:r>
+      <w:r>
+        <w:rPr>
+          <w:lang w:eastAsia="es-ES"/>
+        </w:rPr>
+        <w:t xml:space="preserve">de App pasándole como parámetro </w:t>
+      </w:r>
+      <w:proofErr w:type="spellStart"/>
+      <w:r>
+        <w:rPr>
+          <w:i/>
+          <w:lang w:eastAsia="es-ES"/>
+        </w:rPr>
+        <w:t>Loadbalancer</w:t>
+      </w:r>
+      <w:proofErr w:type="spellEnd"/>
+      <w:r>
+        <w:rPr>
+          <w:i/>
+          <w:lang w:eastAsia="es-ES"/>
+        </w:rPr>
+        <w:t xml:space="preserve"> &lt;puerto&gt;</w:t>
+      </w:r>
+      <w:r>
+        <w:rPr>
+          <w:lang w:eastAsia="es-ES"/>
+        </w:rPr>
+        <w:t>. EJ:</w:t>
+      </w:r>
+      <w:r>
+        <w:rPr>
+          <w:lang w:eastAsia="es-ES"/>
+        </w:rPr>
+        <w:t xml:space="preserve"> </w:t>
+      </w:r>
+      <w:r>
+        <w:rPr>
+          <w:noProof/>
+          <w:lang w:eastAsia="es-ES"/>
+        </w:rPr>
+        <w:drawing>
+          <wp:inline distT="0" distB="0" distL="0" distR="0" wp14:anchorId="42C93630" wp14:editId="35856D5D">
+            <wp:extent cx="5400040" cy="3035935"/>
+            <wp:effectExtent l="0" t="0" r="0" b="0"/>
+            <wp:docPr id="4" name="Imagen 4"/>
+            <wp:cNvGraphicFramePr>
+              <a:graphicFrameLocks xmlns:a="http://schemas.openxmlformats.org/drawingml/2006/main" noChangeAspect="1"/>
+            </wp:cNvGraphicFramePr>
+            <a:graphic xmlns:a="http://schemas.openxmlformats.org/drawingml/2006/main">
+              <a:graphicData uri="http://schemas.openxmlformats.org/drawingml/2006/picture">
+                <pic:pic xmlns:pic="http://schemas.openxmlformats.org/drawingml/2006/picture">
+                  <pic:nvPicPr>
+                    <pic:cNvPr id="1" name=""/>
+                    <pic:cNvPicPr/>
+                  </pic:nvPicPr>
+                  <pic:blipFill>
+                    <a:blip r:embed="rId13"/>
+                    <a:stretch>
+                      <a:fillRect/>
+                    </a:stretch>
+                  </pic:blipFill>
+                  <pic:spPr>
+                    <a:xfrm>
+                      <a:off x="0" y="0"/>
+                      <a:ext cx="5400040" cy="3035935"/>
+                    </a:xfrm>
+                    <a:prstGeom prst="rect">
+                      <a:avLst/>
+                    </a:prstGeom>
+                  </pic:spPr>
+                </pic:pic>
+              </a:graphicData>
+            </a:graphic>
+          </wp:inline>
+        </w:drawing>
+      </w:r>
+    </w:p>
+    <w:p>
+      <w:pPr>
+        <w:pStyle w:val="Prrafodelista"/>
+        <w:numPr>
+          <w:ilvl w:val="0"/>
+          <w:numId w:val="13"/>
+        </w:numPr>
+        <w:rPr>
+          <w:lang w:eastAsia="es-ES"/>
+        </w:rPr>
+      </w:pPr>
+      <w:r>
+        <w:rPr>
+          <w:lang w:eastAsia="es-ES"/>
+        </w:rPr>
+        <w:t>Para conectarse al servidor, e</w:t>
+      </w:r>
+      <w:r>
+        <w:rPr>
+          <w:lang w:eastAsia="es-ES"/>
+        </w:rPr>
+        <w:t xml:space="preserve">n su IDE, ejecute el </w:t>
+      </w:r>
+      <w:proofErr w:type="spellStart"/>
+      <w:proofErr w:type="gramStart"/>
+      <w:r>
+        <w:rPr>
+          <w:i/>
+          <w:lang w:eastAsia="es-ES"/>
+        </w:rPr>
+        <w:t>main</w:t>
+      </w:r>
+      <w:proofErr w:type="spellEnd"/>
+      <w:r>
+        <w:rPr>
+          <w:i/>
+          <w:lang w:eastAsia="es-ES"/>
+        </w:rPr>
+        <w:t>(</w:t>
+      </w:r>
+      <w:proofErr w:type="gramEnd"/>
+      <w:r>
+        <w:rPr>
+          <w:i/>
+          <w:lang w:eastAsia="es-ES"/>
+        </w:rPr>
+        <w:t xml:space="preserve">) </w:t>
+      </w:r>
+      <w:r>
+        <w:rPr>
+          <w:lang w:eastAsia="es-ES"/>
+        </w:rPr>
+        <w:t xml:space="preserve">de App pasándole como parámetro </w:t>
+      </w:r>
+      <w:proofErr w:type="spellStart"/>
+      <w:r>
+        <w:rPr>
+          <w:i/>
+          <w:lang w:eastAsia="es-ES"/>
+        </w:rPr>
+        <w:t>Client</w:t>
+      </w:r>
+      <w:proofErr w:type="spellEnd"/>
+      <w:r>
+        <w:rPr>
+          <w:i/>
+          <w:lang w:eastAsia="es-ES"/>
+        </w:rPr>
+        <w:t xml:space="preserve"> </w:t>
+      </w:r>
+      <w:proofErr w:type="spellStart"/>
+      <w:r>
+        <w:rPr>
+          <w:i/>
+          <w:lang w:eastAsia="es-ES"/>
+        </w:rPr>
+        <w:t>localhost</w:t>
+      </w:r>
+      <w:proofErr w:type="spellEnd"/>
+      <w:r>
+        <w:rPr>
+          <w:i/>
+          <w:lang w:eastAsia="es-ES"/>
+        </w:rPr>
+        <w:t xml:space="preserve"> &lt;puerto</w:t>
+      </w:r>
+      <w:r>
+        <w:rPr>
+          <w:i/>
+          <w:lang w:eastAsia="es-ES"/>
+        </w:rPr>
+        <w:t>-del-servidor</w:t>
+      </w:r>
+      <w:r>
+        <w:rPr>
+          <w:i/>
+          <w:lang w:eastAsia="es-ES"/>
+        </w:rPr>
+        <w:t>&gt;</w:t>
+      </w:r>
+      <w:r>
+        <w:rPr>
+          <w:lang w:eastAsia="es-ES"/>
+        </w:rPr>
+        <w:t>. EJ:</w:t>
+      </w:r>
+      <w:r>
+        <w:rPr>
+          <w:noProof/>
+          <w:lang w:eastAsia="es-ES"/>
+        </w:rPr>
+        <w:t xml:space="preserve"> </w:t>
+      </w:r>
+      <w:r>
+        <w:rPr>
+          <w:noProof/>
+          <w:lang w:eastAsia="es-ES"/>
+        </w:rPr>
+        <w:drawing>
+          <wp:inline distT="0" distB="0" distL="0" distR="0" wp14:anchorId="6F317290" wp14:editId="62C12F63">
+            <wp:extent cx="5400040" cy="3035935"/>
+            <wp:effectExtent l="0" t="0" r="0" b="0"/>
+            <wp:docPr id="5" name="Imagen 5"/>
+            <wp:cNvGraphicFramePr>
+              <a:graphicFrameLocks xmlns:a="http://schemas.openxmlformats.org/drawingml/2006/main" noChangeAspect="1"/>
+            </wp:cNvGraphicFramePr>
+            <a:graphic xmlns:a="http://schemas.openxmlformats.org/drawingml/2006/main">
+              <a:graphicData uri="http://schemas.openxmlformats.org/drawingml/2006/picture">
+                <pic:pic xmlns:pic="http://schemas.openxmlformats.org/drawingml/2006/picture">
+                  <pic:nvPicPr>
+                    <pic:cNvPr id="1" name=""/>
+                    <pic:cNvPicPr/>
+                  </pic:nvPicPr>
+                  <pic:blipFill>
+                    <a:blip r:embed="rId14"/>
+                    <a:stretch>
+                      <a:fillRect/>
+                    </a:stretch>
+                  </pic:blipFill>
+                  <pic:spPr>
+                    <a:xfrm>
+                      <a:off x="0" y="0"/>
+                      <a:ext cx="5400040" cy="3035935"/>
+                    </a:xfrm>
+                    <a:prstGeom prst="rect">
+                      <a:avLst/>
+                    </a:prstGeom>
+                  </pic:spPr>
+                </pic:pic>
+              </a:graphicData>
+            </a:graphic>
+          </wp:inline>
+        </w:drawing>
+      </w:r>
+    </w:p>
+    <w:p>
+      <w:pPr>
+        <w:pStyle w:val="Prrafodelista"/>
+        <w:numPr>
+          <w:ilvl w:val="0"/>
+          <w:numId w:val="13"/>
+        </w:numPr>
+        <w:rPr>
+          <w:lang w:eastAsia="es-ES"/>
+        </w:rPr>
+      </w:pPr>
+      <w:r>
+        <w:rPr>
+          <w:noProof/>
+          <w:lang w:eastAsia="es-ES"/>
+        </w:rPr>
+        <w:t xml:space="preserve">Las imágenes con los bordes detectado seran guardadas en la carpeta </w:t>
+      </w:r>
+      <w:r>
+        <w:rPr>
+          <w:b/>
+          <w:i/>
+          <w:noProof/>
+          <w:lang w:eastAsia="es-ES"/>
+        </w:rPr>
+        <w:t>sobel</w:t>
+      </w:r>
+      <w:r>
+        <w:rPr>
+          <w:noProof/>
+          <w:lang w:eastAsia="es-ES"/>
+        </w:rPr>
+        <w:t xml:space="preserve"> al mismo nivel (filesystem) donde se ejecuta la aplicación cliente.</w:t>
+      </w:r>
+    </w:p>
+    <w:p>
+      <w:pPr>
+        <w:rPr>
+          <w:lang w:eastAsia="es-ES"/>
+        </w:rPr>
+      </w:pPr>
+    </w:p>
+    <w:p>
+      <w:pPr>
+        <w:pStyle w:val="Ttulo3"/>
+        <w:rPr>
+          <w:lang w:val="en-US" w:eastAsia="es-ES"/>
+        </w:rPr>
+      </w:pPr>
+      <w:proofErr w:type="spellStart"/>
+      <w:r>
+        <w:rPr>
+          <w:lang w:val="en-US" w:eastAsia="es-ES"/>
+        </w:rPr>
+        <w:t>Errores</w:t>
+      </w:r>
+      <w:proofErr w:type="spellEnd"/>
+      <w:r>
+        <w:rPr>
+          <w:lang w:val="en-US" w:eastAsia="es-ES"/>
+        </w:rPr>
+        <w:t xml:space="preserve"> </w:t>
+      </w:r>
+      <w:proofErr w:type="spellStart"/>
+      <w:r>
+        <w:rPr>
+          <w:lang w:val="en-US" w:eastAsia="es-ES"/>
+        </w:rPr>
+        <w:t>conocidos</w:t>
+      </w:r>
+      <w:proofErr w:type="spellEnd"/>
+      <w:r>
+        <w:rPr>
+          <w:lang w:val="en-US" w:eastAsia="es-ES"/>
+        </w:rPr>
+        <w:t>:</w:t>
+      </w:r>
+    </w:p>
+    <w:p>
+      <w:pPr>
+        <w:pStyle w:val="Ttulo4"/>
+        <w:rPr>
+          <w:lang w:val="en-US" w:eastAsia="es-ES"/>
+        </w:rPr>
+      </w:pPr>
+      <w:proofErr w:type="spellStart"/>
+      <w:r>
+        <w:rPr>
+          <w:lang w:val="en-US" w:eastAsia="es-ES"/>
+        </w:rPr>
+        <w:t>java.awt.AWTError</w:t>
+      </w:r>
+      <w:proofErr w:type="spellEnd"/>
+      <w:r>
+        <w:rPr>
+          <w:lang w:val="en-US" w:eastAsia="es-ES"/>
+        </w:rPr>
+        <w:t xml:space="preserve">: Assistive Technology not found: </w:t>
+      </w:r>
+      <w:proofErr w:type="spellStart"/>
+      <w:r>
+        <w:rPr>
+          <w:lang w:val="en-US" w:eastAsia="es-ES"/>
+        </w:rPr>
+        <w:t>org.GNOME.Accessibility.AtkWrapper</w:t>
+      </w:r>
+      <w:proofErr w:type="spellEnd"/>
+    </w:p>
+    <w:p>
+      <w:pPr>
+        <w:rPr>
+          <w:b/>
+          <w:lang w:eastAsia="es-ES"/>
+        </w:rPr>
+      </w:pPr>
+      <w:r>
+        <w:rPr>
+          <w:b/>
+          <w:lang w:eastAsia="es-ES"/>
+        </w:rPr>
+        <w:t xml:space="preserve">Error producido por una </w:t>
+      </w:r>
+      <w:proofErr w:type="spellStart"/>
+      <w:r>
+        <w:rPr>
+          <w:b/>
+          <w:lang w:eastAsia="es-ES"/>
+        </w:rPr>
+        <w:t>configuracion</w:t>
+      </w:r>
+      <w:proofErr w:type="spellEnd"/>
+      <w:r>
+        <w:rPr>
+          <w:b/>
+          <w:lang w:eastAsia="es-ES"/>
+        </w:rPr>
+        <w:t xml:space="preserve"> de </w:t>
+      </w:r>
+      <w:proofErr w:type="spellStart"/>
+      <w:r>
+        <w:rPr>
+          <w:b/>
+          <w:lang w:eastAsia="es-ES"/>
+        </w:rPr>
+        <w:t>OpenJDK</w:t>
+      </w:r>
+      <w:proofErr w:type="spellEnd"/>
+      <w:r>
+        <w:rPr>
+          <w:b/>
+          <w:lang w:eastAsia="es-ES"/>
+        </w:rPr>
+        <w:t xml:space="preserve">. </w:t>
+      </w:r>
+      <w:proofErr w:type="spellStart"/>
+      <w:r>
+        <w:rPr>
+          <w:b/>
+          <w:lang w:eastAsia="es-ES"/>
+        </w:rPr>
+        <w:t>Solucion</w:t>
+      </w:r>
+      <w:proofErr w:type="spellEnd"/>
+      <w:r>
+        <w:rPr>
+          <w:b/>
+          <w:lang w:eastAsia="es-ES"/>
+        </w:rPr>
+        <w:t xml:space="preserve">: </w:t>
+      </w:r>
+      <w:hyperlink r:id="rId15" w:history="1">
+        <w:r>
+          <w:rPr>
+            <w:rStyle w:val="Hipervnculo"/>
+            <w:b/>
+            <w:lang w:eastAsia="es-ES"/>
+          </w:rPr>
+          <w:t>https://askubuntu.com/questions/695560/assistive-technology-not-found-awterror</w:t>
+        </w:r>
+      </w:hyperlink>
+      <w:r>
+        <w:rPr>
+          <w:b/>
+          <w:lang w:eastAsia="es-ES"/>
+        </w:rPr>
+        <w:t xml:space="preserve"> </w:t>
+      </w:r>
+    </w:p>
+    <w:p>
+      <w:pPr>
+        <w:pStyle w:val="Ttulo4"/>
+        <w:rPr>
+          <w:lang w:val="en-US" w:eastAsia="es-ES"/>
+        </w:rPr>
+      </w:pPr>
+      <w:r>
+        <w:rPr>
+          <w:lang w:val="en-US" w:eastAsia="es-ES"/>
+        </w:rPr>
+        <w:lastRenderedPageBreak/>
+        <w:t>java.io.InvalidClassException: javax.swing.ImageIcon;</w:t>
+      </w:r>
+    </w:p>
+    <w:p>
+      <w:pPr>
+        <w:rPr>
+          <w:b/>
+          <w:lang w:eastAsia="es-ES"/>
+        </w:rPr>
+      </w:pPr>
+      <w:r>
+        <w:rPr>
+          <w:b/>
+          <w:lang w:eastAsia="es-ES"/>
+        </w:rPr>
+        <w:t xml:space="preserve">Este error se debe a que no se </w:t>
+      </w:r>
+      <w:proofErr w:type="spellStart"/>
+      <w:r>
+        <w:rPr>
+          <w:b/>
+          <w:lang w:eastAsia="es-ES"/>
+        </w:rPr>
+        <w:t>uso</w:t>
+      </w:r>
+      <w:proofErr w:type="spellEnd"/>
+      <w:r>
+        <w:rPr>
+          <w:b/>
+          <w:lang w:eastAsia="es-ES"/>
+        </w:rPr>
+        <w:t xml:space="preserve"> la misma </w:t>
+      </w:r>
+      <w:proofErr w:type="spellStart"/>
+      <w:r>
+        <w:rPr>
+          <w:b/>
+          <w:lang w:eastAsia="es-ES"/>
+        </w:rPr>
+        <w:t>version</w:t>
+      </w:r>
+      <w:proofErr w:type="spellEnd"/>
+      <w:r>
+        <w:rPr>
+          <w:b/>
+          <w:lang w:eastAsia="es-ES"/>
+        </w:rPr>
+        <w:t xml:space="preserve"> de java para compilar el proyecto que para ejecutar el </w:t>
+      </w:r>
+      <w:proofErr w:type="spellStart"/>
+      <w:r>
+        <w:rPr>
+          <w:b/>
+          <w:lang w:eastAsia="es-ES"/>
+        </w:rPr>
+        <w:t>jar</w:t>
+      </w:r>
+      <w:proofErr w:type="spellEnd"/>
+      <w:r>
+        <w:rPr>
+          <w:b/>
+          <w:lang w:eastAsia="es-ES"/>
+        </w:rPr>
+        <w:t xml:space="preserve">. Para solucionarlo verificar en el PATH del sistema que la </w:t>
+      </w:r>
+      <w:proofErr w:type="spellStart"/>
+      <w:r>
+        <w:rPr>
+          <w:b/>
+          <w:lang w:eastAsia="es-ES"/>
+        </w:rPr>
+        <w:t>version</w:t>
+      </w:r>
+      <w:proofErr w:type="spellEnd"/>
+      <w:r>
+        <w:rPr>
+          <w:b/>
+          <w:lang w:eastAsia="es-ES"/>
+        </w:rPr>
+        <w:t xml:space="preserve"> de java sea la misma que estamos usando para compilar el </w:t>
+      </w:r>
+      <w:proofErr w:type="spellStart"/>
+      <w:r>
+        <w:rPr>
+          <w:b/>
+          <w:lang w:eastAsia="es-ES"/>
+        </w:rPr>
+        <w:t>proyeto</w:t>
+      </w:r>
+      <w:proofErr w:type="spellEnd"/>
+      <w:r>
+        <w:rPr>
+          <w:b/>
+          <w:lang w:eastAsia="es-ES"/>
+        </w:rPr>
+        <w:t xml:space="preserve"> en el IDE. Recordar reiniciar el equipo luego de cambiar el PATH.</w:t>
+      </w:r>
+    </w:p>
     <w:sectPr>
-      <w:headerReference w:type="default" r:id="rId12"/>
-      <w:footerReference w:type="default" r:id="rId13"/>
+      <w:headerReference w:type="default" r:id="rId16"/>
+      <w:footerReference w:type="default" r:id="rId17"/>
       <w:pgSz w:w="11906" w:h="16838"/>
       <w:pgMar w:top="1417" w:right="1701" w:bottom="1417" w:left="1701" w:header="708" w:footer="708" w:gutter="0"/>
       <w:pgNumType w:start="0"/>
@@ -2608,7 +3792,7 @@
         <w:noProof/>
         <w:color w:val="5B9BD5" w:themeColor="accent1"/>
       </w:rPr>
-      <w:t>2</w:t>
+      <w:t>5</w:t>
     </w:r>
     <w:r>
       <w:rPr>
@@ -2676,7 +3860,7 @@
         <w:noProof/>
         <w:sz w:val="26"/>
         <w:szCs w:val="26"/>
-        <w:lang w:val="es-AR" w:eastAsia="es-AR"/>
+        <w:lang w:eastAsia="es-ES"/>
       </w:rPr>
       <w:drawing>
         <wp:anchor distT="0" distB="0" distL="114300" distR="114300" simplePos="0" relativeHeight="251658240" behindDoc="0" locked="0" layoutInCell="1" allowOverlap="1">
@@ -2742,6 +3926,7 @@
         </wp:anchor>
       </w:drawing>
     </w:r>
+    <w:proofErr w:type="spellStart"/>
     <w:r>
       <w:rPr>
         <w:rFonts w:ascii="Calibri-Bold" w:hAnsi="Calibri-Bold" w:cs="Calibri-Bold"/>
@@ -2750,7 +3935,18 @@
         <w:sz w:val="26"/>
         <w:szCs w:val="26"/>
       </w:rPr>
-      <w:t>UNLu - Departamento de Tecnología</w:t>
+      <w:t>UNLu</w:t>
+    </w:r>
+    <w:proofErr w:type="spellEnd"/>
+    <w:r>
+      <w:rPr>
+        <w:rFonts w:ascii="Calibri-Bold" w:hAnsi="Calibri-Bold" w:cs="Calibri-Bold"/>
+        <w:b/>
+        <w:bCs/>
+        <w:sz w:val="26"/>
+        <w:szCs w:val="26"/>
+      </w:rPr>
+      <w:t xml:space="preserve"> - Departamento de Tecnología</w:t>
     </w:r>
   </w:p>
   <w:p>
@@ -2784,7 +3980,7 @@
 
 <file path=word/numbering.xml><?xml version="1.0" encoding="utf-8"?>
 <w:numbering xmlns:wpc="http://schemas.microsoft.com/office/word/2010/wordprocessingCanvas" xmlns:mc="http://schemas.openxmlformats.org/markup-compatibility/2006" xmlns:o="urn:schemas-microsoft-com:office:office" xmlns:r="http://schemas.openxmlformats.org/officeDocument/2006/relationships" xmlns:m="http://schemas.openxmlformats.org/officeDocument/2006/math" xmlns:v="urn:schemas-microsoft-com:vml" xmlns:wp14="http://schemas.microsoft.com/office/word/2010/wordprocessingDrawing" xmlns:wp="http://schemas.openxmlformats.org/drawingml/2006/wordprocessingDrawing" xmlns:w10="urn:schemas-microsoft-com:office:word" xmlns:w="http://schemas.openxmlformats.org/wordprocessingml/2006/main" xmlns:w14="http://schemas.microsoft.com/office/word/2010/wordml" xmlns:w15="http://schemas.microsoft.com/office/word/2012/wordml" xmlns:wpg="http://schemas.microsoft.com/office/word/2010/wordprocessingGroup" xmlns:wpi="http://schemas.microsoft.com/office/word/2010/wordprocessingInk" xmlns:wne="http://schemas.microsoft.com/office/word/2006/wordml" xmlns:wps="http://schemas.microsoft.com/office/word/2010/wordprocessingShape" mc:Ignorable="w14 w15 wp14">
-  <w:abstractNum w:abstractNumId="0" w15:restartNumberingAfterBreak="0">
+  <w:abstractNum w:abstractNumId="0">
     <w:nsid w:val="150A5742"/>
     <w:multiLevelType w:val="hybridMultilevel"/>
     <w:tmpl w:val="9DFEB364"/>
@@ -2870,7 +4066,120 @@
       </w:pPr>
     </w:lvl>
   </w:abstractNum>
-  <w:abstractNum w:abstractNumId="1" w15:restartNumberingAfterBreak="0">
+  <w:abstractNum w:abstractNumId="1">
+    <w:nsid w:val="17A7221B"/>
+    <w:multiLevelType w:val="hybridMultilevel"/>
+    <w:tmpl w:val="60D07916"/>
+    <w:lvl w:ilvl="0" w:tplc="0C0A0001">
+      <w:start w:val="1"/>
+      <w:numFmt w:val="bullet"/>
+      <w:lvlText w:val=""/>
+      <w:lvlJc w:val="left"/>
+      <w:pPr>
+        <w:ind w:left="720" w:hanging="360"/>
+      </w:pPr>
+      <w:rPr>
+        <w:rFonts w:ascii="Symbol" w:hAnsi="Symbol" w:hint="default"/>
+      </w:rPr>
+    </w:lvl>
+    <w:lvl w:ilvl="1" w:tplc="0C0A0003" w:tentative="1">
+      <w:start w:val="1"/>
+      <w:numFmt w:val="bullet"/>
+      <w:lvlText w:val="o"/>
+      <w:lvlJc w:val="left"/>
+      <w:pPr>
+        <w:ind w:left="1440" w:hanging="360"/>
+      </w:pPr>
+      <w:rPr>
+        <w:rFonts w:ascii="Courier New" w:hAnsi="Courier New" w:cs="Courier New" w:hint="default"/>
+      </w:rPr>
+    </w:lvl>
+    <w:lvl w:ilvl="2" w:tplc="0C0A0005" w:tentative="1">
+      <w:start w:val="1"/>
+      <w:numFmt w:val="bullet"/>
+      <w:lvlText w:val=""/>
+      <w:lvlJc w:val="left"/>
+      <w:pPr>
+        <w:ind w:left="2160" w:hanging="360"/>
+      </w:pPr>
+      <w:rPr>
+        <w:rFonts w:ascii="Wingdings" w:hAnsi="Wingdings" w:hint="default"/>
+      </w:rPr>
+    </w:lvl>
+    <w:lvl w:ilvl="3" w:tplc="0C0A0001" w:tentative="1">
+      <w:start w:val="1"/>
+      <w:numFmt w:val="bullet"/>
+      <w:lvlText w:val=""/>
+      <w:lvlJc w:val="left"/>
+      <w:pPr>
+        <w:ind w:left="2880" w:hanging="360"/>
+      </w:pPr>
+      <w:rPr>
+        <w:rFonts w:ascii="Symbol" w:hAnsi="Symbol" w:hint="default"/>
+      </w:rPr>
+    </w:lvl>
+    <w:lvl w:ilvl="4" w:tplc="0C0A0003" w:tentative="1">
+      <w:start w:val="1"/>
+      <w:numFmt w:val="bullet"/>
+      <w:lvlText w:val="o"/>
+      <w:lvlJc w:val="left"/>
+      <w:pPr>
+        <w:ind w:left="3600" w:hanging="360"/>
+      </w:pPr>
+      <w:rPr>
+        <w:rFonts w:ascii="Courier New" w:hAnsi="Courier New" w:cs="Courier New" w:hint="default"/>
+      </w:rPr>
+    </w:lvl>
+    <w:lvl w:ilvl="5" w:tplc="0C0A0005" w:tentative="1">
+      <w:start w:val="1"/>
+      <w:numFmt w:val="bullet"/>
+      <w:lvlText w:val=""/>
+      <w:lvlJc w:val="left"/>
+      <w:pPr>
+        <w:ind w:left="4320" w:hanging="360"/>
+      </w:pPr>
+      <w:rPr>
+        <w:rFonts w:ascii="Wingdings" w:hAnsi="Wingdings" w:hint="default"/>
+      </w:rPr>
+    </w:lvl>
+    <w:lvl w:ilvl="6" w:tplc="0C0A0001" w:tentative="1">
+      <w:start w:val="1"/>
+      <w:numFmt w:val="bullet"/>
+      <w:lvlText w:val=""/>
+      <w:lvlJc w:val="left"/>
+      <w:pPr>
+        <w:ind w:left="5040" w:hanging="360"/>
+      </w:pPr>
+      <w:rPr>
+        <w:rFonts w:ascii="Symbol" w:hAnsi="Symbol" w:hint="default"/>
+      </w:rPr>
+    </w:lvl>
+    <w:lvl w:ilvl="7" w:tplc="0C0A0003" w:tentative="1">
+      <w:start w:val="1"/>
+      <w:numFmt w:val="bullet"/>
+      <w:lvlText w:val="o"/>
+      <w:lvlJc w:val="left"/>
+      <w:pPr>
+        <w:ind w:left="5760" w:hanging="360"/>
+      </w:pPr>
+      <w:rPr>
+        <w:rFonts w:ascii="Courier New" w:hAnsi="Courier New" w:cs="Courier New" w:hint="default"/>
+      </w:rPr>
+    </w:lvl>
+    <w:lvl w:ilvl="8" w:tplc="0C0A0005" w:tentative="1">
+      <w:start w:val="1"/>
+      <w:numFmt w:val="bullet"/>
+      <w:lvlText w:val=""/>
+      <w:lvlJc w:val="left"/>
+      <w:pPr>
+        <w:ind w:left="6480" w:hanging="360"/>
+      </w:pPr>
+      <w:rPr>
+        <w:rFonts w:ascii="Wingdings" w:hAnsi="Wingdings" w:hint="default"/>
+      </w:rPr>
+    </w:lvl>
+  </w:abstractNum>
+  <w:abstractNum w:abstractNumId="2">
     <w:nsid w:val="1A1F536D"/>
     <w:multiLevelType w:val="multilevel"/>
     <w:tmpl w:val="A6EE7452"/>
@@ -3019,7 +4328,120 @@
       </w:rPr>
     </w:lvl>
   </w:abstractNum>
-  <w:abstractNum w:abstractNumId="2" w15:restartNumberingAfterBreak="0">
+  <w:abstractNum w:abstractNumId="3">
+    <w:nsid w:val="23802D30"/>
+    <w:multiLevelType w:val="hybridMultilevel"/>
+    <w:tmpl w:val="68A03190"/>
+    <w:lvl w:ilvl="0" w:tplc="0C0A0001">
+      <w:start w:val="1"/>
+      <w:numFmt w:val="bullet"/>
+      <w:lvlText w:val=""/>
+      <w:lvlJc w:val="left"/>
+      <w:pPr>
+        <w:ind w:left="720" w:hanging="360"/>
+      </w:pPr>
+      <w:rPr>
+        <w:rFonts w:ascii="Symbol" w:hAnsi="Symbol" w:hint="default"/>
+      </w:rPr>
+    </w:lvl>
+    <w:lvl w:ilvl="1" w:tplc="0C0A0003" w:tentative="1">
+      <w:start w:val="1"/>
+      <w:numFmt w:val="bullet"/>
+      <w:lvlText w:val="o"/>
+      <w:lvlJc w:val="left"/>
+      <w:pPr>
+        <w:ind w:left="1440" w:hanging="360"/>
+      </w:pPr>
+      <w:rPr>
+        <w:rFonts w:ascii="Courier New" w:hAnsi="Courier New" w:cs="Courier New" w:hint="default"/>
+      </w:rPr>
+    </w:lvl>
+    <w:lvl w:ilvl="2" w:tplc="0C0A0005" w:tentative="1">
+      <w:start w:val="1"/>
+      <w:numFmt w:val="bullet"/>
+      <w:lvlText w:val=""/>
+      <w:lvlJc w:val="left"/>
+      <w:pPr>
+        <w:ind w:left="2160" w:hanging="360"/>
+      </w:pPr>
+      <w:rPr>
+        <w:rFonts w:ascii="Wingdings" w:hAnsi="Wingdings" w:hint="default"/>
+      </w:rPr>
+    </w:lvl>
+    <w:lvl w:ilvl="3" w:tplc="0C0A0001" w:tentative="1">
+      <w:start w:val="1"/>
+      <w:numFmt w:val="bullet"/>
+      <w:lvlText w:val=""/>
+      <w:lvlJc w:val="left"/>
+      <w:pPr>
+        <w:ind w:left="2880" w:hanging="360"/>
+      </w:pPr>
+      <w:rPr>
+        <w:rFonts w:ascii="Symbol" w:hAnsi="Symbol" w:hint="default"/>
+      </w:rPr>
+    </w:lvl>
+    <w:lvl w:ilvl="4" w:tplc="0C0A0003" w:tentative="1">
+      <w:start w:val="1"/>
+      <w:numFmt w:val="bullet"/>
+      <w:lvlText w:val="o"/>
+      <w:lvlJc w:val="left"/>
+      <w:pPr>
+        <w:ind w:left="3600" w:hanging="360"/>
+      </w:pPr>
+      <w:rPr>
+        <w:rFonts w:ascii="Courier New" w:hAnsi="Courier New" w:cs="Courier New" w:hint="default"/>
+      </w:rPr>
+    </w:lvl>
+    <w:lvl w:ilvl="5" w:tplc="0C0A0005" w:tentative="1">
+      <w:start w:val="1"/>
+      <w:numFmt w:val="bullet"/>
+      <w:lvlText w:val=""/>
+      <w:lvlJc w:val="left"/>
+      <w:pPr>
+        <w:ind w:left="4320" w:hanging="360"/>
+      </w:pPr>
+      <w:rPr>
+        <w:rFonts w:ascii="Wingdings" w:hAnsi="Wingdings" w:hint="default"/>
+      </w:rPr>
+    </w:lvl>
+    <w:lvl w:ilvl="6" w:tplc="0C0A0001" w:tentative="1">
+      <w:start w:val="1"/>
+      <w:numFmt w:val="bullet"/>
+      <w:lvlText w:val=""/>
+      <w:lvlJc w:val="left"/>
+      <w:pPr>
+        <w:ind w:left="5040" w:hanging="360"/>
+      </w:pPr>
+      <w:rPr>
+        <w:rFonts w:ascii="Symbol" w:hAnsi="Symbol" w:hint="default"/>
+      </w:rPr>
+    </w:lvl>
+    <w:lvl w:ilvl="7" w:tplc="0C0A0003" w:tentative="1">
+      <w:start w:val="1"/>
+      <w:numFmt w:val="bullet"/>
+      <w:lvlText w:val="o"/>
+      <w:lvlJc w:val="left"/>
+      <w:pPr>
+        <w:ind w:left="5760" w:hanging="360"/>
+      </w:pPr>
+      <w:rPr>
+        <w:rFonts w:ascii="Courier New" w:hAnsi="Courier New" w:cs="Courier New" w:hint="default"/>
+      </w:rPr>
+    </w:lvl>
+    <w:lvl w:ilvl="8" w:tplc="0C0A0005" w:tentative="1">
+      <w:start w:val="1"/>
+      <w:numFmt w:val="bullet"/>
+      <w:lvlText w:val=""/>
+      <w:lvlJc w:val="left"/>
+      <w:pPr>
+        <w:ind w:left="6480" w:hanging="360"/>
+      </w:pPr>
+      <w:rPr>
+        <w:rFonts w:ascii="Wingdings" w:hAnsi="Wingdings" w:hint="default"/>
+      </w:rPr>
+    </w:lvl>
+  </w:abstractNum>
+  <w:abstractNum w:abstractNumId="4">
     <w:nsid w:val="258B7226"/>
     <w:multiLevelType w:val="hybridMultilevel"/>
     <w:tmpl w:val="BA0841E2"/>
@@ -3105,7 +4527,7 @@
       </w:pPr>
     </w:lvl>
   </w:abstractNum>
-  <w:abstractNum w:abstractNumId="3" w15:restartNumberingAfterBreak="0">
+  <w:abstractNum w:abstractNumId="5">
     <w:nsid w:val="288E77E5"/>
     <w:multiLevelType w:val="hybridMultilevel"/>
     <w:tmpl w:val="D7C88C96"/>
@@ -3191,7 +4613,7 @@
       </w:pPr>
     </w:lvl>
   </w:abstractNum>
-  <w:abstractNum w:abstractNumId="4" w15:restartNumberingAfterBreak="0">
+  <w:abstractNum w:abstractNumId="6">
     <w:nsid w:val="434D3514"/>
     <w:multiLevelType w:val="hybridMultilevel"/>
     <w:tmpl w:val="4610245C"/>
@@ -3277,7 +4699,7 @@
       </w:pPr>
     </w:lvl>
   </w:abstractNum>
-  <w:abstractNum w:abstractNumId="5" w15:restartNumberingAfterBreak="0">
+  <w:abstractNum w:abstractNumId="7">
     <w:nsid w:val="49F91854"/>
     <w:multiLevelType w:val="hybridMultilevel"/>
     <w:tmpl w:val="1BAE4CD4"/>
@@ -3363,7 +4785,7 @@
       </w:pPr>
     </w:lvl>
   </w:abstractNum>
-  <w:abstractNum w:abstractNumId="6" w15:restartNumberingAfterBreak="0">
+  <w:abstractNum w:abstractNumId="8">
     <w:nsid w:val="4E4628FE"/>
     <w:multiLevelType w:val="hybridMultilevel"/>
     <w:tmpl w:val="B4BAB6DA"/>
@@ -3449,7 +4871,209 @@
       </w:pPr>
     </w:lvl>
   </w:abstractNum>
-  <w:abstractNum w:abstractNumId="7" w15:restartNumberingAfterBreak="0">
+  <w:abstractNum w:abstractNumId="9">
+    <w:nsid w:val="5B174668"/>
+    <w:multiLevelType w:val="hybridMultilevel"/>
+    <w:tmpl w:val="2A88F5FA"/>
+    <w:lvl w:ilvl="0" w:tplc="0C0A000F">
+      <w:start w:val="1"/>
+      <w:numFmt w:val="decimal"/>
+      <w:lvlText w:val="%1."/>
+      <w:lvlJc w:val="left"/>
+      <w:pPr>
+        <w:ind w:left="720" w:hanging="360"/>
+      </w:pPr>
+      <w:rPr>
+        <w:rFonts w:hint="default"/>
+      </w:rPr>
+    </w:lvl>
+    <w:lvl w:ilvl="1" w:tplc="0C0A0019" w:tentative="1">
+      <w:start w:val="1"/>
+      <w:numFmt w:val="lowerLetter"/>
+      <w:lvlText w:val="%2."/>
+      <w:lvlJc w:val="left"/>
+      <w:pPr>
+        <w:ind w:left="1440" w:hanging="360"/>
+      </w:pPr>
+    </w:lvl>
+    <w:lvl w:ilvl="2" w:tplc="0C0A001B" w:tentative="1">
+      <w:start w:val="1"/>
+      <w:numFmt w:val="lowerRoman"/>
+      <w:lvlText w:val="%3."/>
+      <w:lvlJc w:val="right"/>
+      <w:pPr>
+        <w:ind w:left="2160" w:hanging="180"/>
+      </w:pPr>
+    </w:lvl>
+    <w:lvl w:ilvl="3" w:tplc="0C0A000F" w:tentative="1">
+      <w:start w:val="1"/>
+      <w:numFmt w:val="decimal"/>
+      <w:lvlText w:val="%4."/>
+      <w:lvlJc w:val="left"/>
+      <w:pPr>
+        <w:ind w:left="2880" w:hanging="360"/>
+      </w:pPr>
+    </w:lvl>
+    <w:lvl w:ilvl="4" w:tplc="0C0A0019" w:tentative="1">
+      <w:start w:val="1"/>
+      <w:numFmt w:val="lowerLetter"/>
+      <w:lvlText w:val="%5."/>
+      <w:lvlJc w:val="left"/>
+      <w:pPr>
+        <w:ind w:left="3600" w:hanging="360"/>
+      </w:pPr>
+    </w:lvl>
+    <w:lvl w:ilvl="5" w:tplc="0C0A001B" w:tentative="1">
+      <w:start w:val="1"/>
+      <w:numFmt w:val="lowerRoman"/>
+      <w:lvlText w:val="%6."/>
+      <w:lvlJc w:val="right"/>
+      <w:pPr>
+        <w:ind w:left="4320" w:hanging="180"/>
+      </w:pPr>
+    </w:lvl>
+    <w:lvl w:ilvl="6" w:tplc="0C0A000F" w:tentative="1">
+      <w:start w:val="1"/>
+      <w:numFmt w:val="decimal"/>
+      <w:lvlText w:val="%7."/>
+      <w:lvlJc w:val="left"/>
+      <w:pPr>
+        <w:ind w:left="5040" w:hanging="360"/>
+      </w:pPr>
+    </w:lvl>
+    <w:lvl w:ilvl="7" w:tplc="0C0A0019" w:tentative="1">
+      <w:start w:val="1"/>
+      <w:numFmt w:val="lowerLetter"/>
+      <w:lvlText w:val="%8."/>
+      <w:lvlJc w:val="left"/>
+      <w:pPr>
+        <w:ind w:left="5760" w:hanging="360"/>
+      </w:pPr>
+    </w:lvl>
+    <w:lvl w:ilvl="8" w:tplc="0C0A001B" w:tentative="1">
+      <w:start w:val="1"/>
+      <w:numFmt w:val="lowerRoman"/>
+      <w:lvlText w:val="%9."/>
+      <w:lvlJc w:val="right"/>
+      <w:pPr>
+        <w:ind w:left="6480" w:hanging="180"/>
+      </w:pPr>
+    </w:lvl>
+  </w:abstractNum>
+  <w:abstractNum w:abstractNumId="10">
+    <w:nsid w:val="60A4387D"/>
+    <w:multiLevelType w:val="hybridMultilevel"/>
+    <w:tmpl w:val="9B30F6C8"/>
+    <w:lvl w:ilvl="0" w:tplc="5EECE7E4">
+      <w:start w:val="4"/>
+      <w:numFmt w:val="bullet"/>
+      <w:lvlText w:val="-"/>
+      <w:lvlJc w:val="left"/>
+      <w:pPr>
+        <w:ind w:left="720" w:hanging="360"/>
+      </w:pPr>
+      <w:rPr>
+        <w:rFonts w:ascii="Calibri" w:eastAsiaTheme="minorHAnsi" w:hAnsi="Calibri" w:cs="Calibri" w:hint="default"/>
+      </w:rPr>
+    </w:lvl>
+    <w:lvl w:ilvl="1" w:tplc="0C0A0003" w:tentative="1">
+      <w:start w:val="1"/>
+      <w:numFmt w:val="bullet"/>
+      <w:lvlText w:val="o"/>
+      <w:lvlJc w:val="left"/>
+      <w:pPr>
+        <w:ind w:left="1440" w:hanging="360"/>
+      </w:pPr>
+      <w:rPr>
+        <w:rFonts w:ascii="Courier New" w:hAnsi="Courier New" w:cs="Courier New" w:hint="default"/>
+      </w:rPr>
+    </w:lvl>
+    <w:lvl w:ilvl="2" w:tplc="0C0A0005" w:tentative="1">
+      <w:start w:val="1"/>
+      <w:numFmt w:val="bullet"/>
+      <w:lvlText w:val=""/>
+      <w:lvlJc w:val="left"/>
+      <w:pPr>
+        <w:ind w:left="2160" w:hanging="360"/>
+      </w:pPr>
+      <w:rPr>
+        <w:rFonts w:ascii="Wingdings" w:hAnsi="Wingdings" w:hint="default"/>
+      </w:rPr>
+    </w:lvl>
+    <w:lvl w:ilvl="3" w:tplc="0C0A0001" w:tentative="1">
+      <w:start w:val="1"/>
+      <w:numFmt w:val="bullet"/>
+      <w:lvlText w:val=""/>
+      <w:lvlJc w:val="left"/>
+      <w:pPr>
+        <w:ind w:left="2880" w:hanging="360"/>
+      </w:pPr>
+      <w:rPr>
+        <w:rFonts w:ascii="Symbol" w:hAnsi="Symbol" w:hint="default"/>
+      </w:rPr>
+    </w:lvl>
+    <w:lvl w:ilvl="4" w:tplc="0C0A0003" w:tentative="1">
+      <w:start w:val="1"/>
+      <w:numFmt w:val="bullet"/>
+      <w:lvlText w:val="o"/>
+      <w:lvlJc w:val="left"/>
+      <w:pPr>
+        <w:ind w:left="3600" w:hanging="360"/>
+      </w:pPr>
+      <w:rPr>
+        <w:rFonts w:ascii="Courier New" w:hAnsi="Courier New" w:cs="Courier New" w:hint="default"/>
+      </w:rPr>
+    </w:lvl>
+    <w:lvl w:ilvl="5" w:tplc="0C0A0005" w:tentative="1">
+      <w:start w:val="1"/>
+      <w:numFmt w:val="bullet"/>
+      <w:lvlText w:val=""/>
+      <w:lvlJc w:val="left"/>
+      <w:pPr>
+        <w:ind w:left="4320" w:hanging="360"/>
+      </w:pPr>
+      <w:rPr>
+        <w:rFonts w:ascii="Wingdings" w:hAnsi="Wingdings" w:hint="default"/>
+      </w:rPr>
+    </w:lvl>
+    <w:lvl w:ilvl="6" w:tplc="0C0A0001" w:tentative="1">
+      <w:start w:val="1"/>
+      <w:numFmt w:val="bullet"/>
+      <w:lvlText w:val=""/>
+      <w:lvlJc w:val="left"/>
+      <w:pPr>
+        <w:ind w:left="5040" w:hanging="360"/>
+      </w:pPr>
+      <w:rPr>
+        <w:rFonts w:ascii="Symbol" w:hAnsi="Symbol" w:hint="default"/>
+      </w:rPr>
+    </w:lvl>
+    <w:lvl w:ilvl="7" w:tplc="0C0A0003" w:tentative="1">
+      <w:start w:val="1"/>
+      <w:numFmt w:val="bullet"/>
+      <w:lvlText w:val="o"/>
+      <w:lvlJc w:val="left"/>
+      <w:pPr>
+        <w:ind w:left="5760" w:hanging="360"/>
+      </w:pPr>
+      <w:rPr>
+        <w:rFonts w:ascii="Courier New" w:hAnsi="Courier New" w:cs="Courier New" w:hint="default"/>
+      </w:rPr>
+    </w:lvl>
+    <w:lvl w:ilvl="8" w:tplc="0C0A0005" w:tentative="1">
+      <w:start w:val="1"/>
+      <w:numFmt w:val="bullet"/>
+      <w:lvlText w:val=""/>
+      <w:lvlJc w:val="left"/>
+      <w:pPr>
+        <w:ind w:left="6480" w:hanging="360"/>
+      </w:pPr>
+      <w:rPr>
+        <w:rFonts w:ascii="Wingdings" w:hAnsi="Wingdings" w:hint="default"/>
+      </w:rPr>
+    </w:lvl>
+  </w:abstractNum>
+  <w:abstractNum w:abstractNumId="11">
     <w:nsid w:val="62A23519"/>
     <w:multiLevelType w:val="hybridMultilevel"/>
     <w:tmpl w:val="40B27532"/>
@@ -3538,7 +5162,182 @@
       </w:pPr>
     </w:lvl>
   </w:abstractNum>
-  <w:abstractNum w:abstractNumId="8" w15:restartNumberingAfterBreak="0">
+  <w:abstractNum w:abstractNumId="12">
+    <w:nsid w:val="657B59F5"/>
+    <w:multiLevelType w:val="hybridMultilevel"/>
+    <w:tmpl w:val="CBD09F96"/>
+    <w:lvl w:ilvl="0" w:tplc="0C0A000F">
+      <w:start w:val="1"/>
+      <w:numFmt w:val="decimal"/>
+      <w:lvlText w:val="%1."/>
+      <w:lvlJc w:val="left"/>
+      <w:pPr>
+        <w:ind w:left="720" w:hanging="360"/>
+      </w:pPr>
+    </w:lvl>
+    <w:lvl w:ilvl="1" w:tplc="0C0A0019" w:tentative="1">
+      <w:start w:val="1"/>
+      <w:numFmt w:val="lowerLetter"/>
+      <w:lvlText w:val="%2."/>
+      <w:lvlJc w:val="left"/>
+      <w:pPr>
+        <w:ind w:left="1440" w:hanging="360"/>
+      </w:pPr>
+    </w:lvl>
+    <w:lvl w:ilvl="2" w:tplc="0C0A001B" w:tentative="1">
+      <w:start w:val="1"/>
+      <w:numFmt w:val="lowerRoman"/>
+      <w:lvlText w:val="%3."/>
+      <w:lvlJc w:val="right"/>
+      <w:pPr>
+        <w:ind w:left="2160" w:hanging="180"/>
+      </w:pPr>
+    </w:lvl>
+    <w:lvl w:ilvl="3" w:tplc="0C0A000F" w:tentative="1">
+      <w:start w:val="1"/>
+      <w:numFmt w:val="decimal"/>
+      <w:lvlText w:val="%4."/>
+      <w:lvlJc w:val="left"/>
+      <w:pPr>
+        <w:ind w:left="2880" w:hanging="360"/>
+      </w:pPr>
+    </w:lvl>
+    <w:lvl w:ilvl="4" w:tplc="0C0A0019" w:tentative="1">
+      <w:start w:val="1"/>
+      <w:numFmt w:val="lowerLetter"/>
+      <w:lvlText w:val="%5."/>
+      <w:lvlJc w:val="left"/>
+      <w:pPr>
+        <w:ind w:left="3600" w:hanging="360"/>
+      </w:pPr>
+    </w:lvl>
+    <w:lvl w:ilvl="5" w:tplc="0C0A001B" w:tentative="1">
+      <w:start w:val="1"/>
+      <w:numFmt w:val="lowerRoman"/>
+      <w:lvlText w:val="%6."/>
+      <w:lvlJc w:val="right"/>
+      <w:pPr>
+        <w:ind w:left="4320" w:hanging="180"/>
+      </w:pPr>
+    </w:lvl>
+    <w:lvl w:ilvl="6" w:tplc="0C0A000F" w:tentative="1">
+      <w:start w:val="1"/>
+      <w:numFmt w:val="decimal"/>
+      <w:lvlText w:val="%7."/>
+      <w:lvlJc w:val="left"/>
+      <w:pPr>
+        <w:ind w:left="5040" w:hanging="360"/>
+      </w:pPr>
+    </w:lvl>
+    <w:lvl w:ilvl="7" w:tplc="0C0A0019" w:tentative="1">
+      <w:start w:val="1"/>
+      <w:numFmt w:val="lowerLetter"/>
+      <w:lvlText w:val="%8."/>
+      <w:lvlJc w:val="left"/>
+      <w:pPr>
+        <w:ind w:left="5760" w:hanging="360"/>
+      </w:pPr>
+    </w:lvl>
+    <w:lvl w:ilvl="8" w:tplc="0C0A001B" w:tentative="1">
+      <w:start w:val="1"/>
+      <w:numFmt w:val="lowerRoman"/>
+      <w:lvlText w:val="%9."/>
+      <w:lvlJc w:val="right"/>
+      <w:pPr>
+        <w:ind w:left="6480" w:hanging="180"/>
+      </w:pPr>
+    </w:lvl>
+  </w:abstractNum>
+  <w:abstractNum w:abstractNumId="13">
+    <w:nsid w:val="6FDA5F57"/>
+    <w:multiLevelType w:val="hybridMultilevel"/>
+    <w:tmpl w:val="2A88F5FA"/>
+    <w:lvl w:ilvl="0" w:tplc="0C0A000F">
+      <w:start w:val="1"/>
+      <w:numFmt w:val="decimal"/>
+      <w:lvlText w:val="%1."/>
+      <w:lvlJc w:val="left"/>
+      <w:pPr>
+        <w:ind w:left="720" w:hanging="360"/>
+      </w:pPr>
+      <w:rPr>
+        <w:rFonts w:hint="default"/>
+      </w:rPr>
+    </w:lvl>
+    <w:lvl w:ilvl="1" w:tplc="0C0A0019" w:tentative="1">
+      <w:start w:val="1"/>
+      <w:numFmt w:val="lowerLetter"/>
+      <w:lvlText w:val="%2."/>
+      <w:lvlJc w:val="left"/>
+      <w:pPr>
+        <w:ind w:left="1440" w:hanging="360"/>
+      </w:pPr>
+    </w:lvl>
+    <w:lvl w:ilvl="2" w:tplc="0C0A001B" w:tentative="1">
+      <w:start w:val="1"/>
+      <w:numFmt w:val="lowerRoman"/>
+      <w:lvlText w:val="%3."/>
+      <w:lvlJc w:val="right"/>
+      <w:pPr>
+        <w:ind w:left="2160" w:hanging="180"/>
+      </w:pPr>
+    </w:lvl>
+    <w:lvl w:ilvl="3" w:tplc="0C0A000F" w:tentative="1">
+      <w:start w:val="1"/>
+      <w:numFmt w:val="decimal"/>
+      <w:lvlText w:val="%4."/>
+      <w:lvlJc w:val="left"/>
+      <w:pPr>
+        <w:ind w:left="2880" w:hanging="360"/>
+      </w:pPr>
+    </w:lvl>
+    <w:lvl w:ilvl="4" w:tplc="0C0A0019" w:tentative="1">
+      <w:start w:val="1"/>
+      <w:numFmt w:val="lowerLetter"/>
+      <w:lvlText w:val="%5."/>
+      <w:lvlJc w:val="left"/>
+      <w:pPr>
+        <w:ind w:left="3600" w:hanging="360"/>
+      </w:pPr>
+    </w:lvl>
+    <w:lvl w:ilvl="5" w:tplc="0C0A001B" w:tentative="1">
+      <w:start w:val="1"/>
+      <w:numFmt w:val="lowerRoman"/>
+      <w:lvlText w:val="%6."/>
+      <w:lvlJc w:val="right"/>
+      <w:pPr>
+        <w:ind w:left="4320" w:hanging="180"/>
+      </w:pPr>
+    </w:lvl>
+    <w:lvl w:ilvl="6" w:tplc="0C0A000F" w:tentative="1">
+      <w:start w:val="1"/>
+      <w:numFmt w:val="decimal"/>
+      <w:lvlText w:val="%7."/>
+      <w:lvlJc w:val="left"/>
+      <w:pPr>
+        <w:ind w:left="5040" w:hanging="360"/>
+      </w:pPr>
+    </w:lvl>
+    <w:lvl w:ilvl="7" w:tplc="0C0A0019" w:tentative="1">
+      <w:start w:val="1"/>
+      <w:numFmt w:val="lowerLetter"/>
+      <w:lvlText w:val="%8."/>
+      <w:lvlJc w:val="left"/>
+      <w:pPr>
+        <w:ind w:left="5760" w:hanging="360"/>
+      </w:pPr>
+    </w:lvl>
+    <w:lvl w:ilvl="8" w:tplc="0C0A001B" w:tentative="1">
+      <w:start w:val="1"/>
+      <w:numFmt w:val="lowerRoman"/>
+      <w:lvlText w:val="%9."/>
+      <w:lvlJc w:val="right"/>
+      <w:pPr>
+        <w:ind w:left="6480" w:hanging="180"/>
+      </w:pPr>
+    </w:lvl>
+  </w:abstractNum>
+  <w:abstractNum w:abstractNumId="14">
     <w:nsid w:val="6FFC699E"/>
     <w:multiLevelType w:val="hybridMultilevel"/>
     <w:tmpl w:val="BA0841E2"/>
@@ -3624,7 +5423,7 @@
       </w:pPr>
     </w:lvl>
   </w:abstractNum>
-  <w:abstractNum w:abstractNumId="9" w15:restartNumberingAfterBreak="0">
+  <w:abstractNum w:abstractNumId="15">
     <w:nsid w:val="74D020D9"/>
     <w:multiLevelType w:val="hybridMultilevel"/>
     <w:tmpl w:val="D77C3668"/>
@@ -3711,33 +5510,51 @@
     </w:lvl>
   </w:abstractNum>
   <w:num w:numId="1">
-    <w:abstractNumId w:val="3"/>
+    <w:abstractNumId w:val="5"/>
   </w:num>
   <w:num w:numId="2">
-    <w:abstractNumId w:val="6"/>
+    <w:abstractNumId w:val="8"/>
   </w:num>
   <w:num w:numId="3">
     <w:abstractNumId w:val="0"/>
   </w:num>
   <w:num w:numId="4">
+    <w:abstractNumId w:val="11"/>
+  </w:num>
+  <w:num w:numId="5">
+    <w:abstractNumId w:val="6"/>
+  </w:num>
+  <w:num w:numId="6">
     <w:abstractNumId w:val="7"/>
   </w:num>
-  <w:num w:numId="5">
+  <w:num w:numId="7">
     <w:abstractNumId w:val="4"/>
   </w:num>
-  <w:num w:numId="6">
-    <w:abstractNumId w:val="5"/>
+  <w:num w:numId="8">
+    <w:abstractNumId w:val="14"/>
   </w:num>
-  <w:num w:numId="7">
+  <w:num w:numId="9">
+    <w:abstractNumId w:val="15"/>
+  </w:num>
+  <w:num w:numId="10">
     <w:abstractNumId w:val="2"/>
   </w:num>
-  <w:num w:numId="8">
-    <w:abstractNumId w:val="8"/>
+  <w:num w:numId="11">
+    <w:abstractNumId w:val="12"/>
   </w:num>
-  <w:num w:numId="9">
+  <w:num w:numId="12">
     <w:abstractNumId w:val="9"/>
   </w:num>
-  <w:num w:numId="10">
+  <w:num w:numId="13">
+    <w:abstractNumId w:val="13"/>
+  </w:num>
+  <w:num w:numId="14">
+    <w:abstractNumId w:val="3"/>
+  </w:num>
+  <w:num w:numId="15">
+    <w:abstractNumId w:val="10"/>
+  </w:num>
+  <w:num w:numId="16">
     <w:abstractNumId w:val="1"/>
   </w:num>
 </w:numbering>
@@ -4203,9 +6020,32 @@
       <w:szCs w:val="24"/>
     </w:rPr>
   </w:style>
+  <w:style w:type="paragraph" w:styleId="Ttulo4">
+    <w:name w:val="heading 4"/>
+    <w:basedOn w:val="Normal"/>
+    <w:next w:val="Normal"/>
+    <w:link w:val="Ttulo4Car"/>
+    <w:uiPriority w:val="9"/>
+    <w:unhideWhenUsed/>
+    <w:qFormat/>
+    <w:rsid w:val="005D1A6A"/>
+    <w:pPr>
+      <w:keepNext/>
+      <w:keepLines/>
+      <w:spacing w:before="40" w:after="0"/>
+      <w:outlineLvl w:val="3"/>
+    </w:pPr>
+    <w:rPr>
+      <w:rFonts w:asciiTheme="majorHAnsi" w:eastAsiaTheme="majorEastAsia" w:hAnsiTheme="majorHAnsi" w:cstheme="majorBidi"/>
+      <w:i/>
+      <w:iCs/>
+      <w:color w:val="2E74B5" w:themeColor="accent1" w:themeShade="BF"/>
+    </w:rPr>
+  </w:style>
   <w:style w:type="character" w:default="1" w:styleId="Fuentedeprrafopredeter">
     <w:name w:val="Default Paragraph Font"/>
     <w:uiPriority w:val="1"/>
+    <w:semiHidden/>
     <w:unhideWhenUsed/>
   </w:style>
   <w:style w:type="table" w:default="1" w:styleId="Tablanormal">
@@ -4461,6 +6301,30 @@
       <w:szCs w:val="20"/>
     </w:rPr>
   </w:style>
+  <w:style w:type="character" w:styleId="Hipervnculo">
+    <w:name w:val="Hyperlink"/>
+    <w:basedOn w:val="Fuentedeprrafopredeter"/>
+    <w:uiPriority w:val="99"/>
+    <w:unhideWhenUsed/>
+    <w:rsid w:val="001E44B9"/>
+    <w:rPr>
+      <w:color w:val="0563C1" w:themeColor="hyperlink"/>
+      <w:u w:val="single"/>
+    </w:rPr>
+  </w:style>
+  <w:style w:type="character" w:customStyle="1" w:styleId="Ttulo4Car">
+    <w:name w:val="Título 4 Car"/>
+    <w:basedOn w:val="Fuentedeprrafopredeter"/>
+    <w:link w:val="Ttulo4"/>
+    <w:uiPriority w:val="9"/>
+    <w:rsid w:val="005D1A6A"/>
+    <w:rPr>
+      <w:rFonts w:asciiTheme="majorHAnsi" w:eastAsiaTheme="majorEastAsia" w:hAnsiTheme="majorHAnsi" w:cstheme="majorBidi"/>
+      <w:i/>
+      <w:iCs/>
+      <w:color w:val="2E74B5" w:themeColor="accent1" w:themeShade="BF"/>
+    </w:rPr>
+  </w:style>
 </w:styles>
 </file>
 
@@ -4620,9 +6484,12 @@
   </w:compat>
   <w:rsids>
     <w:rsidRoot w:val="004E2596"/>
+    <w:rsid w:val="00061728"/>
     <w:rsid w:val="00134D07"/>
     <w:rsid w:val="001A14EE"/>
+    <w:rsid w:val="0027190E"/>
     <w:rsid w:val="004E2596"/>
+    <w:rsid w:val="00AD1B8E"/>
     <w:rsid w:val="00C77634"/>
     <w:rsid w:val="00D40EEB"/>
     <w:rsid w:val="00F63E64"/>
@@ -5372,7 +7239,7 @@
 </file>
 
 <file path=customXml/itemProps2.xml><?xml version="1.0" encoding="utf-8"?>
-<ds:datastoreItem xmlns:ds="http://schemas.openxmlformats.org/officeDocument/2006/customXml" ds:itemID="{687A20DD-E35C-429E-A62E-2BE0E5E14FBC}">
+<ds:datastoreItem xmlns:ds="http://schemas.openxmlformats.org/officeDocument/2006/customXml" ds:itemID="{1D7ABD5F-A174-4179-ADA3-BC21610495C1}">
   <ds:schemaRefs>
     <ds:schemaRef ds:uri="http://schemas.openxmlformats.org/officeDocument/2006/bibliography"/>
   </ds:schemaRefs>

</xml_diff>